<commit_message>
Updated documentation with more key voting information
</commit_message>
<xml_diff>
--- a/project_Documentation.docx
+++ b/project_Documentation.docx
@@ -1,133 +1,82 @@
 
-<file path=word/document2.xml><?xml version="1.0" encoding="utf-8"?>
-<w:document xmlns:wpc="http://schemas.microsoft.com/office/word/2010/wordprocessingCanvas" xmlns:mc="http://schemas.openxmlformats.org/markup-compatibility/2006" xmlns:o="urn:schemas-microsoft-com:office:office" xmlns:r="http://schemas.openxmlformats.org/officeDocument/2006/relationships" xmlns:m="http://schemas.openxmlformats.org/officeDocument/2006/math" xmlns:v="urn:schemas-microsoft-com:vml" xmlns:wp14="http://schemas.microsoft.com/office/word/2010/wordprocessingDrawing" xmlns:wp="http://schemas.openxmlformats.org/drawingml/2006/wordprocessingDrawing" xmlns:w10="urn:schemas-microsoft-com:office:word" xmlns:w="http://schemas.openxmlformats.org/wordprocessingml/2006/main" xmlns:w14="http://schemas.microsoft.com/office/word/2010/wordml" xmlns:w15="http://schemas.microsoft.com/office/word/2012/wordml" xmlns:wpg="http://schemas.microsoft.com/office/word/2010/wordprocessingGroup" xmlns:wpi="http://schemas.microsoft.com/office/word/2010/wordprocessingInk" xmlns:wne="http://schemas.microsoft.com/office/word/2006/wordml" xmlns:wps="http://schemas.microsoft.com/office/word/2010/wordprocessingShape" xmlns:a="http://schemas.openxmlformats.org/drawingml/2006/main" xmlns:pic="http://schemas.openxmlformats.org/drawingml/2006/picture" xmlns:a14="http://schemas.microsoft.com/office/drawing/2010/main" mc:Ignorable="w14 w15 wp14">
+<file path=word/document.xml><?xml version="1.0" encoding="utf-8"?>
+<w:document xmlns:wpc="http://schemas.microsoft.com/office/word/2010/wordprocessingCanvas" xmlns:mo="http://schemas.microsoft.com/office/mac/office/2008/main" xmlns:mc="http://schemas.openxmlformats.org/markup-compatibility/2006" xmlns:mv="urn:schemas-microsoft-com:mac:vml" xmlns:o="urn:schemas-microsoft-com:office:office" xmlns:r="http://schemas.openxmlformats.org/officeDocument/2006/relationships" xmlns:m="http://schemas.openxmlformats.org/officeDocument/2006/math" xmlns:v="urn:schemas-microsoft-com:vml" xmlns:wp14="http://schemas.microsoft.com/office/word/2010/wordprocessingDrawing" xmlns:wp="http://schemas.openxmlformats.org/drawingml/2006/wordprocessingDrawing" xmlns:w10="urn:schemas-microsoft-com:office:word" xmlns:w="http://schemas.openxmlformats.org/wordprocessingml/2006/main" xmlns:w14="http://schemas.microsoft.com/office/word/2010/wordml" xmlns:w15="http://schemas.microsoft.com/office/word/2012/wordml" xmlns:wpg="http://schemas.microsoft.com/office/word/2010/wordprocessingGroup" xmlns:wpi="http://schemas.microsoft.com/office/word/2010/wordprocessingInk" xmlns:wne="http://schemas.microsoft.com/office/word/2006/wordml" xmlns:wps="http://schemas.microsoft.com/office/word/2010/wordprocessingShape" mc:Ignorable="w14 w15 wp14">
   <w:body>
     <w:p>
       <w:pPr>
         <w:spacing w:line="257" w:lineRule="auto"/>
         <w:jc w:val="center"/>
         <w:rPr>
-          <w:rFonts w:ascii="Calibri" w:hAnsi="Calibri" w:eastAsia="Calibri" w:cs="Calibri"/>
-          <w:b w:val="1"/>
-          <w:bCs w:val="1"/>
-          <w:noProof w:val="0"/>
+          <w:rFonts w:ascii="Calibri" w:eastAsia="Calibri" w:hAnsi="Calibri" w:cs="Calibri"/>
+          <w:b/>
+          <w:bCs/>
           <w:sz w:val="32"/>
           <w:szCs w:val="32"/>
-          <w:lang w:val="en-US"/>
-        </w:rPr>
-      </w:pPr>
-      <w:r>
-        <w:rPr>
-          <w:rFonts w:ascii="Calibri" w:hAnsi="Calibri" w:eastAsia="Calibri" w:cs="Calibri"/>
-          <w:b w:val="1"/>
-          <w:bCs w:val="1"/>
-          <w:noProof w:val="0"/>
+        </w:rPr>
+      </w:pPr>
+      <w:r>
+        <w:rPr>
+          <w:rFonts w:ascii="Calibri" w:eastAsia="Calibri" w:hAnsi="Calibri" w:cs="Calibri"/>
+          <w:b/>
+          <w:bCs/>
           <w:sz w:val="32"/>
           <w:szCs w:val="32"/>
-          <w:lang w:val="en-US"/>
-        </w:rPr>
-        <w:t>S-DES differential analysis project documentation</w:t>
-      </w:r>
-    </w:p>
-    <w:p>
-      <w:pPr>
-        <w:pStyle w:val="Normal"/>
-        <w:spacing w:line="257" w:lineRule="auto"/>
-        <w:jc w:val="left"/>
-        <w:rPr>
-          <w:rFonts w:ascii="Calibri" w:hAnsi="Calibri" w:eastAsia="Calibri" w:cs="Calibri"/>
-          <w:noProof w:val="0"/>
-          <w:sz w:val="22"/>
-          <w:szCs w:val="22"/>
-          <w:lang w:val="en-US"/>
-        </w:rPr>
-      </w:pPr>
-      <w:r>
-        <w:rPr>
-          <w:rFonts w:ascii="Calibri" w:hAnsi="Calibri" w:eastAsia="Calibri" w:cs="Calibri"/>
-          <w:b w:val="1"/>
-          <w:bCs w:val="1"/>
-          <w:noProof w:val="0"/>
-          <w:sz w:val="22"/>
-          <w:szCs w:val="22"/>
-          <w:lang w:val="en-US"/>
+        </w:rPr>
+        <w:t>S-DES Differential Analysis Project D</w:t>
+      </w:r>
+      <w:r>
+        <w:rPr>
+          <w:rFonts w:ascii="Calibri" w:eastAsia="Calibri" w:hAnsi="Calibri" w:cs="Calibri"/>
+          <w:b/>
+          <w:bCs/>
+          <w:sz w:val="32"/>
+          <w:szCs w:val="32"/>
+        </w:rPr>
+        <w:t>ocumentation</w:t>
+      </w:r>
+    </w:p>
+    <w:p>
+      <w:pPr>
+        <w:spacing w:line="257" w:lineRule="auto"/>
+        <w:rPr>
+          <w:rFonts w:ascii="Calibri" w:eastAsia="Calibri" w:hAnsi="Calibri" w:cs="Calibri"/>
+        </w:rPr>
+      </w:pPr>
+      <w:r>
+        <w:rPr>
+          <w:rFonts w:ascii="Calibri" w:eastAsia="Calibri" w:hAnsi="Calibri" w:cs="Calibri"/>
+          <w:b/>
+          <w:bCs/>
         </w:rPr>
         <w:t>Group Members:</w:t>
       </w:r>
       <w:r>
         <w:rPr>
-          <w:rFonts w:ascii="Calibri" w:hAnsi="Calibri" w:eastAsia="Calibri" w:cs="Calibri"/>
-          <w:noProof w:val="0"/>
-          <w:sz w:val="22"/>
-          <w:szCs w:val="22"/>
-          <w:lang w:val="en-US"/>
+          <w:rFonts w:ascii="Calibri" w:eastAsia="Calibri" w:hAnsi="Calibri" w:cs="Calibri"/>
         </w:rPr>
         <w:t xml:space="preserve"> Lateef Almajed, Jacqueline Kosky and Shane Geller</w:t>
       </w:r>
     </w:p>
     <w:p>
       <w:pPr>
-        <w:pStyle w:val="Normal"/>
-        <w:spacing w:line="257" w:lineRule="auto"/>
-        <w:ind w:firstLine="0"/>
-        <w:jc w:val="left"/>
-        <w:rPr>
-          <w:rFonts w:ascii="Calibri" w:hAnsi="Calibri" w:eastAsia="Calibri" w:cs="Calibri"/>
-          <w:noProof w:val="0"/>
-          <w:sz w:val="22"/>
-          <w:szCs w:val="22"/>
-          <w:lang w:val="en-US"/>
-        </w:rPr>
-      </w:pPr>
-    </w:p>
-    <w:p>
-      <w:pPr>
-        <w:pStyle w:val="Normal"/>
-        <w:spacing w:line="257" w:lineRule="auto"/>
-        <w:jc w:val="left"/>
-        <w:rPr>
-          <w:rFonts w:ascii="Calibri" w:hAnsi="Calibri" w:eastAsia="Calibri" w:cs="Calibri"/>
-          <w:noProof w:val="0"/>
-          <w:sz w:val="22"/>
-          <w:szCs w:val="22"/>
-          <w:lang w:val="en-US"/>
-        </w:rPr>
-      </w:pPr>
-      <w:r>
-        <w:rPr>
-          <w:rFonts w:ascii="Calibri" w:hAnsi="Calibri" w:eastAsia="Calibri" w:cs="Calibri"/>
-          <w:noProof w:val="0"/>
-          <w:sz w:val="22"/>
-          <w:szCs w:val="22"/>
-          <w:lang w:val="en-US"/>
-        </w:rPr>
-        <w:t xml:space="preserve">We implemented the </w:t>
-      </w:r>
-      <w:r>
-        <w:rPr>
-          <w:rFonts w:ascii="Calibri" w:hAnsi="Calibri" w:eastAsia="Calibri" w:cs="Calibri"/>
-          <w:noProof w:val="0"/>
-          <w:sz w:val="22"/>
-          <w:szCs w:val="22"/>
-          <w:lang w:val="en-US"/>
-        </w:rPr>
-        <w:t>following:</w:t>
-      </w:r>
-    </w:p>
-    <w:p>
-      <w:pPr>
-        <w:spacing w:line="257" w:lineRule="auto"/>
-        <w:jc w:val="center"/>
-      </w:pPr>
-      <w:r>
-        <w:rPr>
-          <w:rFonts w:ascii="Calibri" w:hAnsi="Calibri" w:eastAsia="Calibri" w:cs="Calibri"/>
-          <w:noProof w:val="0"/>
-          <w:sz w:val="22"/>
-          <w:szCs w:val="22"/>
-          <w:lang w:val="en-US"/>
-        </w:rPr>
-        <w:t xml:space="preserve"> </w:t>
+        <w:spacing w:line="257" w:lineRule="auto"/>
+        <w:rPr>
+          <w:rFonts w:ascii="Calibri" w:eastAsia="Calibri" w:hAnsi="Calibri" w:cs="Calibri"/>
+        </w:rPr>
+      </w:pPr>
+    </w:p>
+    <w:p>
+      <w:pPr>
+        <w:spacing w:line="257" w:lineRule="auto"/>
+        <w:rPr>
+          <w:rFonts w:ascii="Calibri" w:eastAsia="Calibri" w:hAnsi="Calibri" w:cs="Calibri"/>
+        </w:rPr>
+      </w:pPr>
+      <w:r>
+        <w:rPr>
+          <w:rFonts w:ascii="Calibri" w:eastAsia="Calibri" w:hAnsi="Calibri" w:cs="Calibri"/>
+        </w:rPr>
+        <w:t xml:space="preserve">We implemented the following: </w:t>
       </w:r>
     </w:p>
     <w:p>
@@ -137,18 +86,10 @@
           <w:ilvl w:val="0"/>
           <w:numId w:val="1"/>
         </w:numPr>
-        <w:rPr>
-          <w:sz w:val="22"/>
-          <w:szCs w:val="22"/>
-        </w:rPr>
-      </w:pPr>
-      <w:r>
-        <w:rPr>
-          <w:rFonts w:ascii="Calibri" w:hAnsi="Calibri" w:eastAsia="Calibri" w:cs="Calibri"/>
-          <w:noProof w:val="0"/>
-          <w:sz w:val="22"/>
-          <w:szCs w:val="22"/>
-          <w:lang w:val="en-US"/>
+      </w:pPr>
+      <w:r>
+        <w:rPr>
+          <w:rFonts w:ascii="Calibri" w:eastAsia="Calibri" w:hAnsi="Calibri" w:cs="Calibri"/>
         </w:rPr>
         <w:t>Round Expansion</w:t>
       </w:r>
@@ -159,71 +100,56 @@
       </w:pPr>
       <w:r>
         <w:rPr>
-          <w:rFonts w:ascii="Calibri" w:hAnsi="Calibri" w:eastAsia="Calibri" w:cs="Calibri"/>
-          <w:noProof w:val="0"/>
-          <w:sz w:val="22"/>
-          <w:szCs w:val="22"/>
-          <w:lang w:val="en-US"/>
+          <w:rFonts w:ascii="Calibri" w:eastAsia="Calibri" w:hAnsi="Calibri" w:cs="Calibri"/>
         </w:rPr>
         <w:t>The possible number of rounds was modified to accept N number of rounds instead of only 2 rounds.</w:t>
       </w:r>
     </w:p>
     <w:p>
       <w:pPr>
-        <w:pStyle w:val="Normal"/>
-        <w:spacing w:line="257" w:lineRule="auto"/>
-        <w:rPr>
-          <w:rFonts w:ascii="Calibri" w:hAnsi="Calibri" w:eastAsia="Calibri" w:cs="Calibri"/>
-          <w:noProof w:val="0"/>
-          <w:sz w:val="22"/>
-          <w:szCs w:val="22"/>
-          <w:lang w:val="en-US"/>
-        </w:rPr>
-      </w:pPr>
-      <w:r>
-        <w:rPr>
-          <w:rFonts w:ascii="Calibri" w:hAnsi="Calibri" w:eastAsia="Calibri" w:cs="Calibri"/>
-          <w:noProof w:val="0"/>
-          <w:sz w:val="22"/>
-          <w:szCs w:val="22"/>
-          <w:lang w:val="en-US"/>
+        <w:spacing w:line="257" w:lineRule="auto"/>
+        <w:rPr>
+          <w:rFonts w:ascii="Calibri" w:eastAsia="Calibri" w:hAnsi="Calibri" w:cs="Calibri"/>
+        </w:rPr>
+      </w:pPr>
+      <w:r>
+        <w:rPr>
+          <w:rFonts w:ascii="Calibri" w:eastAsia="Calibri" w:hAnsi="Calibri" w:cs="Calibri"/>
         </w:rPr>
         <w:t>The following snapshots demonstrates how the user specifies the number of rounds and enter the key.</w:t>
       </w:r>
     </w:p>
     <w:p>
       <w:pPr>
-        <w:pStyle w:val="Normal"/>
-        <w:spacing w:line="257" w:lineRule="auto"/>
-        <w:rPr>
-          <w:rFonts w:ascii="Calibri" w:hAnsi="Calibri" w:eastAsia="Calibri" w:cs="Calibri"/>
-          <w:noProof w:val="0"/>
-          <w:sz w:val="22"/>
-          <w:szCs w:val="22"/>
-          <w:lang w:val="en-US"/>
-        </w:rPr>
-      </w:pPr>
-      <w:r>
+        <w:spacing w:line="257" w:lineRule="auto"/>
+        <w:rPr>
+          <w:rFonts w:ascii="Calibri" w:eastAsia="Calibri" w:hAnsi="Calibri" w:cs="Calibri"/>
+        </w:rPr>
+      </w:pPr>
+      <w:r>
+        <w:rPr>
+          <w:noProof/>
+        </w:rPr>
         <w:drawing>
-          <wp:inline wp14:editId="69826744" wp14:anchorId="189827C1">
+          <wp:inline distT="0" distB="0" distL="0" distR="0" wp14:anchorId="189827C1" wp14:editId="69826744">
             <wp:extent cx="5743575" cy="1838325"/>
             <wp:effectExtent l="0" t="0" r="0" b="0"/>
-            <wp:docPr id="1003559766" name="" title=""/>
+            <wp:docPr id="1003559766" name="Picture 1003559766"/>
             <wp:cNvGraphicFramePr>
-              <a:graphicFrameLocks noChangeAspect="1"/>
+              <a:graphicFrameLocks xmlns:a="http://schemas.openxmlformats.org/drawingml/2006/main" noChangeAspect="1"/>
             </wp:cNvGraphicFramePr>
-            <a:graphic>
+            <a:graphic xmlns:a="http://schemas.openxmlformats.org/drawingml/2006/main">
               <a:graphicData uri="http://schemas.openxmlformats.org/drawingml/2006/picture">
-                <pic:pic>
+                <pic:pic xmlns:pic="http://schemas.openxmlformats.org/drawingml/2006/picture">
                   <pic:nvPicPr>
                     <pic:cNvPr id="0" name=""/>
                     <pic:cNvPicPr/>
                   </pic:nvPicPr>
                   <pic:blipFill>
-                    <a:blip r:embed="R216ceaffb2504b70">
+                    <a:blip r:embed="rId5">
                       <a:extLst>
-                        <a:ext xmlns:a="http://schemas.openxmlformats.org/drawingml/2006/main" uri="{28A0092B-C50C-407E-A947-70E740481C1C}">
-                          <a14:useLocalDpi val="0"/>
+                        <a:ext uri="{28A0092B-C50C-407E-A947-70E740481C1C}">
+                          <a14:useLocalDpi xmlns:a14="http://schemas.microsoft.com/office/drawing/2010/main" val="0"/>
                         </a:ext>
                       </a:extLst>
                     </a:blip>
@@ -249,103 +175,63 @@
     </w:p>
     <w:p>
       <w:pPr>
-        <w:pStyle w:val="Normal"/>
-        <w:spacing w:line="257" w:lineRule="auto"/>
-        <w:rPr>
-          <w:rFonts w:ascii="Calibri" w:hAnsi="Calibri" w:eastAsia="Calibri" w:cs="Calibri"/>
-          <w:noProof w:val="0"/>
-          <w:sz w:val="22"/>
-          <w:szCs w:val="22"/>
-          <w:lang w:val="en-US"/>
-        </w:rPr>
-      </w:pPr>
-      <w:r>
-        <w:rPr>
-          <w:rFonts w:ascii="Calibri" w:hAnsi="Calibri" w:eastAsia="Calibri" w:cs="Calibri"/>
-          <w:noProof w:val="0"/>
-          <w:sz w:val="22"/>
-          <w:szCs w:val="22"/>
-          <w:lang w:val="en-US"/>
+        <w:spacing w:line="257" w:lineRule="auto"/>
+        <w:rPr>
+          <w:rFonts w:ascii="Calibri" w:eastAsia="Calibri" w:hAnsi="Calibri" w:cs="Calibri"/>
+        </w:rPr>
+      </w:pPr>
+      <w:r>
+        <w:rPr>
+          <w:rFonts w:ascii="Calibri" w:eastAsia="Calibri" w:hAnsi="Calibri" w:cs="Calibri"/>
         </w:rPr>
         <w:t>Figure 1.</w:t>
       </w:r>
     </w:p>
     <w:p>
       <w:pPr>
-        <w:pStyle w:val="Normal"/>
-        <w:spacing w:line="257" w:lineRule="auto"/>
-        <w:rPr>
-          <w:rFonts w:ascii="Calibri" w:hAnsi="Calibri" w:eastAsia="Calibri" w:cs="Calibri"/>
-          <w:noProof w:val="0"/>
-          <w:sz w:val="22"/>
-          <w:szCs w:val="22"/>
-          <w:lang w:val="en-US"/>
-        </w:rPr>
-      </w:pPr>
-      <w:r>
-        <w:rPr>
-          <w:rFonts w:ascii="Calibri" w:hAnsi="Calibri" w:eastAsia="Calibri" w:cs="Calibri"/>
-          <w:noProof w:val="0"/>
-          <w:sz w:val="22"/>
-          <w:szCs w:val="22"/>
-          <w:lang w:val="en-US"/>
-        </w:rPr>
-        <w:t xml:space="preserve">Fig.1 Shows how the program was modified to prompt for the number of rounds when the user tries to input a </w:t>
-      </w:r>
-      <w:r>
-        <w:rPr>
-          <w:rFonts w:ascii="Calibri" w:hAnsi="Calibri" w:eastAsia="Calibri" w:cs="Calibri"/>
-          <w:noProof w:val="0"/>
-          <w:sz w:val="22"/>
-          <w:szCs w:val="22"/>
-          <w:lang w:val="en-US"/>
-        </w:rPr>
-        <w:t>key (</w:t>
-      </w:r>
-      <w:r>
-        <w:rPr>
-          <w:rFonts w:ascii="Calibri" w:hAnsi="Calibri" w:eastAsia="Calibri" w:cs="Calibri"/>
-          <w:noProof w:val="0"/>
-          <w:sz w:val="22"/>
-          <w:szCs w:val="22"/>
-          <w:lang w:val="en-US"/>
-        </w:rPr>
-        <w:t>option 1). The user entered 3 rounds in the shown example.</w:t>
-      </w:r>
-    </w:p>
-    <w:p>
-      <w:pPr>
-        <w:pStyle w:val="Normal"/>
-        <w:spacing w:line="257" w:lineRule="auto"/>
-        <w:rPr>
-          <w:rFonts w:ascii="Calibri" w:hAnsi="Calibri" w:eastAsia="Calibri" w:cs="Calibri"/>
-          <w:noProof w:val="0"/>
-          <w:sz w:val="22"/>
-          <w:szCs w:val="22"/>
-          <w:lang w:val="en-US"/>
-        </w:rPr>
-      </w:pPr>
-      <w:r>
+        <w:spacing w:line="257" w:lineRule="auto"/>
+        <w:rPr>
+          <w:rFonts w:ascii="Calibri" w:eastAsia="Calibri" w:hAnsi="Calibri" w:cs="Calibri"/>
+        </w:rPr>
+      </w:pPr>
+      <w:r>
+        <w:rPr>
+          <w:rFonts w:ascii="Calibri" w:eastAsia="Calibri" w:hAnsi="Calibri" w:cs="Calibri"/>
+        </w:rPr>
+        <w:t>Fig.1 Shows how the program was modified to prompt for the number of rounds when the user tries to input a key (option 1). The user entered 3 rounds in the shown example.</w:t>
+      </w:r>
+    </w:p>
+    <w:p>
+      <w:pPr>
+        <w:spacing w:line="257" w:lineRule="auto"/>
+        <w:rPr>
+          <w:rFonts w:ascii="Calibri" w:eastAsia="Calibri" w:hAnsi="Calibri" w:cs="Calibri"/>
+        </w:rPr>
+      </w:pPr>
+      <w:r>
+        <w:rPr>
+          <w:noProof/>
+        </w:rPr>
         <w:drawing>
-          <wp:inline wp14:editId="59FF6952" wp14:anchorId="1E49EE93">
+          <wp:inline distT="0" distB="0" distL="0" distR="0" wp14:anchorId="1E49EE93" wp14:editId="59FF6952">
             <wp:extent cx="5801254" cy="1819804"/>
             <wp:effectExtent l="0" t="0" r="0" b="0"/>
-            <wp:docPr id="658713867" name="" title=""/>
+            <wp:docPr id="658713867" name="Picture 658713867"/>
             <wp:cNvGraphicFramePr>
-              <a:graphicFrameLocks noChangeAspect="1"/>
+              <a:graphicFrameLocks xmlns:a="http://schemas.openxmlformats.org/drawingml/2006/main" noChangeAspect="1"/>
             </wp:cNvGraphicFramePr>
-            <a:graphic>
+            <a:graphic xmlns:a="http://schemas.openxmlformats.org/drawingml/2006/main">
               <a:graphicData uri="http://schemas.openxmlformats.org/drawingml/2006/picture">
-                <pic:pic>
+                <pic:pic xmlns:pic="http://schemas.openxmlformats.org/drawingml/2006/picture">
                   <pic:nvPicPr>
                     <pic:cNvPr id="0" name=""/>
                     <pic:cNvPicPr/>
                   </pic:nvPicPr>
                   <pic:blipFill>
-                    <a:blip r:embed="Rc3070d17521e4a15">
+                    <a:blip r:embed="rId6">
                       <a:extLst>
-                        <a:ext xmlns:a="http://schemas.openxmlformats.org/drawingml/2006/main" uri="{28A0092B-C50C-407E-A947-70E740481C1C}">
-                          <a14:useLocalDpi val="0"/>
+                        <a:ext uri="{28A0092B-C50C-407E-A947-70E740481C1C}">
+                          <a14:useLocalDpi xmlns:a14="http://schemas.microsoft.com/office/drawing/2010/main" val="0"/>
                         </a:ext>
                       </a:extLst>
                     </a:blip>
@@ -371,119 +257,61 @@
     </w:p>
     <w:p>
       <w:pPr>
-        <w:pStyle w:val="Normal"/>
-        <w:spacing w:line="257" w:lineRule="auto"/>
-        <w:rPr>
-          <w:rFonts w:ascii="Calibri" w:hAnsi="Calibri" w:eastAsia="Calibri" w:cs="Calibri"/>
-          <w:noProof w:val="0"/>
-          <w:sz w:val="22"/>
-          <w:szCs w:val="22"/>
-          <w:lang w:val="en-US"/>
-        </w:rPr>
-      </w:pPr>
-      <w:r>
-        <w:rPr>
-          <w:rFonts w:ascii="Calibri" w:hAnsi="Calibri" w:eastAsia="Calibri" w:cs="Calibri"/>
-          <w:noProof w:val="0"/>
-          <w:sz w:val="22"/>
-          <w:szCs w:val="22"/>
-          <w:lang w:val="en-US"/>
-        </w:rPr>
-        <w:t xml:space="preserve">Figure </w:t>
-      </w:r>
-      <w:r>
-        <w:rPr>
-          <w:rFonts w:ascii="Calibri" w:hAnsi="Calibri" w:eastAsia="Calibri" w:cs="Calibri"/>
-          <w:noProof w:val="0"/>
-          <w:sz w:val="22"/>
-          <w:szCs w:val="22"/>
-          <w:lang w:val="en-US"/>
-        </w:rPr>
-        <w:t>2</w:t>
-      </w:r>
-      <w:r>
-        <w:rPr>
-          <w:rFonts w:ascii="Calibri" w:hAnsi="Calibri" w:eastAsia="Calibri" w:cs="Calibri"/>
-          <w:noProof w:val="0"/>
-          <w:sz w:val="22"/>
-          <w:szCs w:val="22"/>
-          <w:lang w:val="en-US"/>
-        </w:rPr>
-        <w:t>.</w:t>
-      </w:r>
-    </w:p>
-    <w:p>
-      <w:pPr>
-        <w:pStyle w:val="Normal"/>
-        <w:spacing w:line="257" w:lineRule="auto"/>
-        <w:rPr>
-          <w:rFonts w:ascii="Calibri" w:hAnsi="Calibri" w:eastAsia="Calibri" w:cs="Calibri"/>
-          <w:noProof w:val="0"/>
-          <w:sz w:val="22"/>
-          <w:szCs w:val="22"/>
-          <w:lang w:val="en-US"/>
-        </w:rPr>
-      </w:pPr>
-      <w:r>
-        <w:rPr>
-          <w:rFonts w:ascii="Calibri" w:hAnsi="Calibri" w:eastAsia="Calibri" w:cs="Calibri"/>
-          <w:noProof w:val="0"/>
-          <w:sz w:val="22"/>
-          <w:szCs w:val="22"/>
-          <w:lang w:val="en-US"/>
+        <w:spacing w:line="257" w:lineRule="auto"/>
+        <w:rPr>
+          <w:rFonts w:ascii="Calibri" w:eastAsia="Calibri" w:hAnsi="Calibri" w:cs="Calibri"/>
+        </w:rPr>
+      </w:pPr>
+      <w:r>
+        <w:rPr>
+          <w:rFonts w:ascii="Calibri" w:eastAsia="Calibri" w:hAnsi="Calibri" w:cs="Calibri"/>
+        </w:rPr>
+        <w:t>Figure 2.</w:t>
+      </w:r>
+    </w:p>
+    <w:p>
+      <w:pPr>
+        <w:spacing w:line="257" w:lineRule="auto"/>
+        <w:rPr>
+          <w:rFonts w:ascii="Calibri" w:eastAsia="Calibri" w:hAnsi="Calibri" w:cs="Calibri"/>
+        </w:rPr>
+      </w:pPr>
+      <w:r>
+        <w:rPr>
+          <w:rFonts w:ascii="Calibri" w:eastAsia="Calibri" w:hAnsi="Calibri" w:cs="Calibri"/>
         </w:rPr>
         <w:t xml:space="preserve">In Fig.2 we see an example of running encryption (option 4) on the 8-bit string 00000011 with 3 rounds as specified in Fig.1 previously. </w:t>
       </w:r>
     </w:p>
     <w:p>
       <w:pPr>
-        <w:pStyle w:val="Normal"/>
-        <w:spacing w:line="257" w:lineRule="auto"/>
-        <w:rPr>
-          <w:rFonts w:ascii="Calibri" w:hAnsi="Calibri" w:eastAsia="Calibri" w:cs="Calibri"/>
-          <w:noProof w:val="0"/>
-          <w:sz w:val="22"/>
-          <w:szCs w:val="22"/>
-          <w:lang w:val="en-US"/>
-        </w:rPr>
-      </w:pPr>
-    </w:p>
-    <w:p>
-      <w:pPr>
-        <w:pStyle w:val="Normal"/>
-        <w:spacing w:line="257" w:lineRule="auto"/>
-        <w:rPr>
-          <w:rFonts w:ascii="Calibri" w:hAnsi="Calibri" w:eastAsia="Calibri" w:cs="Calibri"/>
-          <w:noProof w:val="0"/>
-          <w:sz w:val="22"/>
-          <w:szCs w:val="22"/>
-          <w:lang w:val="en-US"/>
-        </w:rPr>
-      </w:pPr>
-    </w:p>
-    <w:p>
-      <w:pPr>
-        <w:pStyle w:val="Normal"/>
-        <w:spacing w:line="257" w:lineRule="auto"/>
-        <w:rPr>
-          <w:rFonts w:ascii="Calibri" w:hAnsi="Calibri" w:eastAsia="Calibri" w:cs="Calibri"/>
-          <w:noProof w:val="0"/>
-          <w:sz w:val="22"/>
-          <w:szCs w:val="22"/>
-          <w:lang w:val="en-US"/>
-        </w:rPr>
-      </w:pPr>
-    </w:p>
-    <w:p>
-      <w:pPr>
-        <w:pStyle w:val="Normal"/>
-        <w:spacing w:line="257" w:lineRule="auto"/>
-        <w:rPr>
-          <w:rFonts w:ascii="Calibri" w:hAnsi="Calibri" w:eastAsia="Calibri" w:cs="Calibri"/>
-          <w:noProof w:val="0"/>
-          <w:sz w:val="22"/>
-          <w:szCs w:val="22"/>
-          <w:lang w:val="en-US"/>
+        <w:spacing w:line="257" w:lineRule="auto"/>
+        <w:rPr>
+          <w:rFonts w:ascii="Calibri" w:eastAsia="Calibri" w:hAnsi="Calibri" w:cs="Calibri"/>
+        </w:rPr>
+      </w:pPr>
+    </w:p>
+    <w:p>
+      <w:pPr>
+        <w:spacing w:line="257" w:lineRule="auto"/>
+        <w:rPr>
+          <w:rFonts w:ascii="Calibri" w:eastAsia="Calibri" w:hAnsi="Calibri" w:cs="Calibri"/>
+        </w:rPr>
+      </w:pPr>
+    </w:p>
+    <w:p>
+      <w:pPr>
+        <w:spacing w:line="257" w:lineRule="auto"/>
+        <w:rPr>
+          <w:rFonts w:ascii="Calibri" w:eastAsia="Calibri" w:hAnsi="Calibri" w:cs="Calibri"/>
+        </w:rPr>
+      </w:pPr>
+    </w:p>
+    <w:p>
+      <w:pPr>
+        <w:spacing w:line="257" w:lineRule="auto"/>
+        <w:rPr>
+          <w:rFonts w:ascii="Calibri" w:eastAsia="Calibri" w:hAnsi="Calibri" w:cs="Calibri"/>
         </w:rPr>
       </w:pPr>
     </w:p>
@@ -495,102 +323,59 @@
           <w:numId w:val="1"/>
         </w:numPr>
         <w:spacing w:line="257" w:lineRule="auto"/>
-        <w:rPr>
-          <w:noProof w:val="0"/>
-          <w:sz w:val="22"/>
-          <w:szCs w:val="22"/>
-          <w:lang w:val="en-US"/>
-        </w:rPr>
-      </w:pPr>
-      <w:r>
-        <w:rPr>
-          <w:rFonts w:ascii="Calibri" w:hAnsi="Calibri" w:eastAsia="Calibri" w:cs="Calibri"/>
-          <w:noProof w:val="0"/>
-          <w:sz w:val="22"/>
-          <w:szCs w:val="22"/>
-          <w:lang w:val="en-US"/>
+      </w:pPr>
+      <w:r>
+        <w:rPr>
+          <w:rFonts w:ascii="Calibri" w:eastAsia="Calibri" w:hAnsi="Calibri" w:cs="Calibri"/>
         </w:rPr>
         <w:t>Key voting system</w:t>
       </w:r>
     </w:p>
     <w:p>
       <w:pPr>
-        <w:pStyle w:val="Normal"/>
-        <w:spacing w:line="257" w:lineRule="auto"/>
-        <w:ind w:left="0"/>
-        <w:rPr>
-          <w:rFonts w:ascii="Calibri" w:hAnsi="Calibri" w:eastAsia="Calibri" w:cs="Calibri"/>
-          <w:noProof w:val="0"/>
-          <w:sz w:val="22"/>
-          <w:szCs w:val="22"/>
-          <w:lang w:val="en-US"/>
-        </w:rPr>
-      </w:pPr>
-      <w:r>
-        <w:rPr>
-          <w:rFonts w:ascii="Calibri" w:hAnsi="Calibri" w:eastAsia="Calibri" w:cs="Calibri"/>
-          <w:noProof w:val="0"/>
-          <w:sz w:val="22"/>
-          <w:szCs w:val="22"/>
-          <w:lang w:val="en-US"/>
-        </w:rPr>
-        <w:t xml:space="preserve">A system that, for a given master key, votes for a list of possible subkeys that are most likely to be part of the given master key in each specific round. Then, </w:t>
-      </w:r>
-      <w:r>
-        <w:rPr>
-          <w:rFonts w:ascii="Calibri" w:hAnsi="Calibri" w:eastAsia="Calibri" w:cs="Calibri"/>
-          <w:noProof w:val="0"/>
-          <w:sz w:val="22"/>
-          <w:szCs w:val="22"/>
-          <w:lang w:val="en-US"/>
-        </w:rPr>
-        <w:t>it</w:t>
-      </w:r>
-      <w:r>
-        <w:rPr>
-          <w:rFonts w:ascii="Calibri" w:hAnsi="Calibri" w:eastAsia="Calibri" w:cs="Calibri"/>
-          <w:noProof w:val="0"/>
-          <w:sz w:val="22"/>
-          <w:szCs w:val="22"/>
-          <w:lang w:val="en-US"/>
-        </w:rPr>
-        <w:t xml:space="preserve"> verifies these lists of subkeys by checking for the existence of the original subkey in each list. The following snapshot shows a simple example of the key voting system on a 3-round S-DES.</w:t>
-      </w:r>
-    </w:p>
-    <w:p>
-      <w:pPr>
-        <w:pStyle w:val="Normal"/>
-        <w:spacing w:line="257" w:lineRule="auto"/>
-        <w:ind w:left="0"/>
-        <w:rPr>
-          <w:rFonts w:ascii="Calibri" w:hAnsi="Calibri" w:eastAsia="Calibri" w:cs="Calibri"/>
-          <w:noProof w:val="0"/>
-          <w:sz w:val="22"/>
-          <w:szCs w:val="22"/>
-          <w:lang w:val="en-US"/>
-        </w:rPr>
-      </w:pPr>
-      <w:r>
+        <w:spacing w:line="257" w:lineRule="auto"/>
+        <w:rPr>
+          <w:rFonts w:ascii="Calibri" w:eastAsia="Calibri" w:hAnsi="Calibri" w:cs="Calibri"/>
+        </w:rPr>
+      </w:pPr>
+      <w:r>
+        <w:rPr>
+          <w:rFonts w:ascii="Calibri" w:eastAsia="Calibri" w:hAnsi="Calibri" w:cs="Calibri"/>
+        </w:rPr>
+        <w:t>A system that, for a given master key, votes for a list of possible subkeys that are most likely to be part of the given master key in each specific round. Then, it verifies these lists of subkeys by checking for the existence of the original subkey in each list. The following snapshot shows a simple example of the key voting system on a 3-round S-DES.</w:t>
+      </w:r>
+    </w:p>
+    <w:p>
+      <w:pPr>
+        <w:spacing w:line="257" w:lineRule="auto"/>
+        <w:rPr>
+          <w:rFonts w:ascii="Calibri" w:eastAsia="Calibri" w:hAnsi="Calibri" w:cs="Calibri"/>
+        </w:rPr>
+      </w:pPr>
+      <w:r>
+        <w:rPr>
+          <w:noProof/>
+        </w:rPr>
         <w:drawing>
-          <wp:inline wp14:editId="169802EC" wp14:anchorId="71D8B904">
+          <wp:inline distT="0" distB="0" distL="0" distR="0" wp14:anchorId="71D8B904" wp14:editId="169802EC">
             <wp:extent cx="5791200" cy="2075795"/>
             <wp:effectExtent l="0" t="0" r="0" b="0"/>
-            <wp:docPr id="1185325552" name="" title=""/>
+            <wp:docPr id="1185325552" name="Picture 1185325552"/>
             <wp:cNvGraphicFramePr>
-              <a:graphicFrameLocks noChangeAspect="1"/>
+              <a:graphicFrameLocks xmlns:a="http://schemas.openxmlformats.org/drawingml/2006/main" noChangeAspect="1"/>
             </wp:cNvGraphicFramePr>
-            <a:graphic>
+            <a:graphic xmlns:a="http://schemas.openxmlformats.org/drawingml/2006/main">
               <a:graphicData uri="http://schemas.openxmlformats.org/drawingml/2006/picture">
-                <pic:pic>
+                <pic:pic xmlns:pic="http://schemas.openxmlformats.org/drawingml/2006/picture">
                   <pic:nvPicPr>
                     <pic:cNvPr id="0" name=""/>
                     <pic:cNvPicPr/>
                   </pic:nvPicPr>
                   <pic:blipFill>
-                    <a:blip r:embed="R209947f81ce8460e">
+                    <a:blip r:embed="rId7">
                       <a:extLst>
-                        <a:ext xmlns:a="http://schemas.openxmlformats.org/drawingml/2006/main" uri="{28A0092B-C50C-407E-A947-70E740481C1C}">
-                          <a14:useLocalDpi val="0"/>
+                        <a:ext uri="{28A0092B-C50C-407E-A947-70E740481C1C}">
+                          <a14:useLocalDpi xmlns:a14="http://schemas.microsoft.com/office/drawing/2010/main" val="0"/>
                         </a:ext>
                       </a:extLst>
                     </a:blip>
@@ -615,33 +400,42 @@
       </w:r>
     </w:p>
     <w:p>
-      <w:pPr>
-        <w:pStyle w:val="Normal"/>
-      </w:pPr>
-      <w:r>
-        <w:rPr/>
+      <w:r>
         <w:t>Figure 3.</w:t>
       </w:r>
     </w:p>
     <w:p>
-      <w:pPr>
-        <w:pStyle w:val="Normal"/>
-      </w:pPr>
-      <w:r>
-        <w:rPr/>
-        <w:t xml:space="preserve">In Fig.3 we notice that the system was able to vote for the round keys of each of the 3 rounds which are 194, 220 and </w:t>
-      </w:r>
-      <w:r>
-        <w:rPr/>
-        <w:t>130 for</w:t>
-      </w:r>
-      <w:r>
-        <w:rPr/>
-        <w:t xml:space="preserve"> rounds 0, 1 and 2 respectively.</w:t>
+      <w:r>
+        <w:t>In Fig.3 we notice that the system was able to vote for the round keys of each of the 3 rounds which are 194, 220 and 130 for rounds 0, 1 and 2 respectively.</w:t>
+      </w:r>
+    </w:p>
+    <w:p>
+      <w:r>
+        <w:t>Further key voting system to test the found round keys to find a single master key was explored and a start to such code is located in the analysis.cpp file. However, it does not have full functionality and has been commented out. Issue</w:t>
+      </w:r>
+      <w:r>
+        <w:t xml:space="preserve"> and errors</w:t>
+      </w:r>
+      <w:r>
+        <w:t xml:space="preserve"> </w:t>
+      </w:r>
+      <w:r>
+        <w:t>occurred</w:t>
+      </w:r>
+      <w:r>
+        <w:t xml:space="preserve"> when </w:t>
+      </w:r>
+      <w:r>
+        <w:t>back tracing through key scheduli</w:t>
+      </w:r>
+      <w:bookmarkStart w:id="0" w:name="_GoBack"/>
+      <w:bookmarkEnd w:id="0"/>
+      <w:r>
+        <w:t xml:space="preserve">ng. </w:t>
       </w:r>
     </w:p>
     <w:sectPr>
-      <w:pgSz w:w="12240" w:h="15840" w:orient="portrait"/>
+      <w:pgSz w:w="12240" w:h="15840"/>
       <w:pgMar w:top="1440" w:right="1440" w:bottom="1440" w:left="1440" w:header="720" w:footer="720" w:gutter="0"/>
       <w:cols w:space="720"/>
       <w:docGrid w:linePitch="360"/>
@@ -651,10 +445,12 @@
 </file>
 
 <file path=word/numbering.xml><?xml version="1.0" encoding="utf-8"?>
-<w:numbering xmlns:w="http://schemas.openxmlformats.org/wordprocessingml/2006/main">
-  <w:abstractNum xmlns:w="http://schemas.openxmlformats.org/wordprocessingml/2006/main" w:abstractNumId="1">
-    <w:multiLevelType xmlns:w="http://schemas.openxmlformats.org/wordprocessingml/2006/main" w:val="hybridMultilevel"/>
-    <w:lvl xmlns:w="http://schemas.openxmlformats.org/wordprocessingml/2006/main" w:ilvl="0">
+<w:numbering xmlns:wpc="http://schemas.microsoft.com/office/word/2010/wordprocessingCanvas" xmlns:mo="http://schemas.microsoft.com/office/mac/office/2008/main" xmlns:mc="http://schemas.openxmlformats.org/markup-compatibility/2006" xmlns:mv="urn:schemas-microsoft-com:mac:vml" xmlns:o="urn:schemas-microsoft-com:office:office" xmlns:r="http://schemas.openxmlformats.org/officeDocument/2006/relationships" xmlns:m="http://schemas.openxmlformats.org/officeDocument/2006/math" xmlns:v="urn:schemas-microsoft-com:vml" xmlns:wp14="http://schemas.microsoft.com/office/word/2010/wordprocessingDrawing" xmlns:wp="http://schemas.openxmlformats.org/drawingml/2006/wordprocessingDrawing" xmlns:w10="urn:schemas-microsoft-com:office:word" xmlns:w="http://schemas.openxmlformats.org/wordprocessingml/2006/main" xmlns:w14="http://schemas.microsoft.com/office/word/2010/wordml" xmlns:w15="http://schemas.microsoft.com/office/word/2012/wordml" xmlns:wpg="http://schemas.microsoft.com/office/word/2010/wordprocessingGroup" xmlns:wpi="http://schemas.microsoft.com/office/word/2010/wordprocessingInk" xmlns:wne="http://schemas.microsoft.com/office/word/2006/wordml" xmlns:wps="http://schemas.microsoft.com/office/word/2010/wordprocessingShape" mc:Ignorable="w14 w15 wp14">
+  <w:abstractNum w:abstractNumId="0">
+    <w:nsid w:val="7BBF1BA6"/>
+    <w:multiLevelType w:val="hybridMultilevel"/>
+    <w:tmpl w:val="D702282A"/>
+    <w:lvl w:ilvl="0" w:tplc="1910BF30">
       <w:start w:val="1"/>
       <w:numFmt w:val="decimal"/>
       <w:lvlText w:val="%1."/>
@@ -663,7 +459,7 @@
         <w:ind w:left="720" w:hanging="360"/>
       </w:pPr>
     </w:lvl>
-    <w:lvl xmlns:w="http://schemas.openxmlformats.org/wordprocessingml/2006/main" w:ilvl="1">
+    <w:lvl w:ilvl="1" w:tplc="1A688E42">
       <w:start w:val="1"/>
       <w:numFmt w:val="lowerLetter"/>
       <w:lvlText w:val="%2."/>
@@ -672,7 +468,7 @@
         <w:ind w:left="1440" w:hanging="360"/>
       </w:pPr>
     </w:lvl>
-    <w:lvl xmlns:w="http://schemas.openxmlformats.org/wordprocessingml/2006/main" w:ilvl="2">
+    <w:lvl w:ilvl="2" w:tplc="E620149C">
       <w:start w:val="1"/>
       <w:numFmt w:val="lowerRoman"/>
       <w:lvlText w:val="%3."/>
@@ -681,7 +477,7 @@
         <w:ind w:left="2160" w:hanging="180"/>
       </w:pPr>
     </w:lvl>
-    <w:lvl xmlns:w="http://schemas.openxmlformats.org/wordprocessingml/2006/main" w:ilvl="3">
+    <w:lvl w:ilvl="3" w:tplc="0F8EF81A">
       <w:start w:val="1"/>
       <w:numFmt w:val="decimal"/>
       <w:lvlText w:val="%4."/>
@@ -690,7 +486,7 @@
         <w:ind w:left="2880" w:hanging="360"/>
       </w:pPr>
     </w:lvl>
-    <w:lvl xmlns:w="http://schemas.openxmlformats.org/wordprocessingml/2006/main" w:ilvl="4">
+    <w:lvl w:ilvl="4" w:tplc="AFF27DC6">
       <w:start w:val="1"/>
       <w:numFmt w:val="lowerLetter"/>
       <w:lvlText w:val="%5."/>
@@ -699,7 +495,7 @@
         <w:ind w:left="3600" w:hanging="360"/>
       </w:pPr>
     </w:lvl>
-    <w:lvl xmlns:w="http://schemas.openxmlformats.org/wordprocessingml/2006/main" w:ilvl="5">
+    <w:lvl w:ilvl="5" w:tplc="88A48CB2">
       <w:start w:val="1"/>
       <w:numFmt w:val="lowerRoman"/>
       <w:lvlText w:val="%6."/>
@@ -708,7 +504,7 @@
         <w:ind w:left="4320" w:hanging="180"/>
       </w:pPr>
     </w:lvl>
-    <w:lvl xmlns:w="http://schemas.openxmlformats.org/wordprocessingml/2006/main" w:ilvl="6">
+    <w:lvl w:ilvl="6" w:tplc="1DFEFF56">
       <w:start w:val="1"/>
       <w:numFmt w:val="decimal"/>
       <w:lvlText w:val="%7."/>
@@ -717,7 +513,7 @@
         <w:ind w:left="5040" w:hanging="360"/>
       </w:pPr>
     </w:lvl>
-    <w:lvl xmlns:w="http://schemas.openxmlformats.org/wordprocessingml/2006/main" w:ilvl="7">
+    <w:lvl w:ilvl="7" w:tplc="0936CC20">
       <w:start w:val="1"/>
       <w:numFmt w:val="lowerLetter"/>
       <w:lvlText w:val="%8."/>
@@ -726,7 +522,7 @@
         <w:ind w:left="5760" w:hanging="360"/>
       </w:pPr>
     </w:lvl>
-    <w:lvl xmlns:w="http://schemas.openxmlformats.org/wordprocessingml/2006/main" w:ilvl="8">
+    <w:lvl w:ilvl="8" w:tplc="9AA889FA">
       <w:start w:val="1"/>
       <w:numFmt w:val="lowerRoman"/>
       <w:lvlText w:val="%9."/>
@@ -737,17 +533,17 @@
     </w:lvl>
   </w:abstractNum>
   <w:num w:numId="1">
-    <w:abstractNumId w:val="1"/>
+    <w:abstractNumId w:val="0"/>
   </w:num>
 </w:numbering>
 </file>
 
 <file path=word/styles.xml><?xml version="1.0" encoding="utf-8"?>
-<w:styles xmlns:wp14="http://schemas.microsoft.com/office/word/2010/wordprocessingDrawing" xmlns:mc="http://schemas.openxmlformats.org/markup-compatibility/2006" xmlns:r="http://schemas.openxmlformats.org/officeDocument/2006/relationships" xmlns:w="http://schemas.openxmlformats.org/wordprocessingml/2006/main" xmlns:w14="http://schemas.microsoft.com/office/word/2010/wordml" xmlns:w15="http://schemas.microsoft.com/office/word/2012/wordml" mc:Ignorable="w14 w15 wp14">
+<w:styles xmlns:mc="http://schemas.openxmlformats.org/markup-compatibility/2006" xmlns:r="http://schemas.openxmlformats.org/officeDocument/2006/relationships" xmlns:w="http://schemas.openxmlformats.org/wordprocessingml/2006/main" xmlns:w14="http://schemas.microsoft.com/office/word/2010/wordml" xmlns:w15="http://schemas.microsoft.com/office/word/2012/wordml" mc:Ignorable="w14 w15">
   <w:docDefaults>
     <w:rPrDefault>
       <w:rPr>
-        <w:rFonts w:asciiTheme="minorHAnsi" w:hAnsiTheme="minorHAnsi" w:eastAsiaTheme="minorHAnsi" w:cstheme="minorBidi"/>
+        <w:rFonts w:asciiTheme="minorHAnsi" w:eastAsiaTheme="minorHAnsi" w:hAnsiTheme="minorHAnsi" w:cstheme="minorBidi"/>
         <w:sz w:val="22"/>
         <w:szCs w:val="22"/>
         <w:lang w:val="en-US" w:eastAsia="en-US" w:bidi="ar-SA"/>
@@ -759,17 +555,17 @@
       </w:pPr>
     </w:pPrDefault>
   </w:docDefaults>
-  <w:latentStyles w:defLockedState="0" w:defUIPriority="99" w:defSemiHidden="0" w:defUnhideWhenUsed="0" w:defQFormat="0" w:count="371">
+  <w:latentStyles w:defLockedState="0" w:defUIPriority="99" w:defSemiHidden="0" w:defUnhideWhenUsed="0" w:defQFormat="0" w:count="382">
     <w:lsdException w:name="Normal" w:uiPriority="0" w:qFormat="1"/>
     <w:lsdException w:name="heading 1" w:uiPriority="9" w:qFormat="1"/>
-    <w:lsdException w:name="heading 2" w:uiPriority="9" w:semiHidden="1" w:unhideWhenUsed="1" w:qFormat="1"/>
-    <w:lsdException w:name="heading 3" w:uiPriority="9" w:semiHidden="1" w:unhideWhenUsed="1" w:qFormat="1"/>
-    <w:lsdException w:name="heading 4" w:uiPriority="9" w:semiHidden="1" w:unhideWhenUsed="1" w:qFormat="1"/>
-    <w:lsdException w:name="heading 5" w:uiPriority="9" w:semiHidden="1" w:unhideWhenUsed="1" w:qFormat="1"/>
-    <w:lsdException w:name="heading 6" w:uiPriority="9" w:semiHidden="1" w:unhideWhenUsed="1" w:qFormat="1"/>
-    <w:lsdException w:name="heading 7" w:uiPriority="9" w:semiHidden="1" w:unhideWhenUsed="1" w:qFormat="1"/>
-    <w:lsdException w:name="heading 8" w:uiPriority="9" w:semiHidden="1" w:unhideWhenUsed="1" w:qFormat="1"/>
-    <w:lsdException w:name="heading 9" w:uiPriority="9" w:semiHidden="1" w:unhideWhenUsed="1" w:qFormat="1"/>
+    <w:lsdException w:name="heading 2" w:semiHidden="1" w:uiPriority="9" w:unhideWhenUsed="1" w:qFormat="1"/>
+    <w:lsdException w:name="heading 3" w:semiHidden="1" w:uiPriority="9" w:unhideWhenUsed="1" w:qFormat="1"/>
+    <w:lsdException w:name="heading 4" w:semiHidden="1" w:uiPriority="9" w:unhideWhenUsed="1" w:qFormat="1"/>
+    <w:lsdException w:name="heading 5" w:semiHidden="1" w:uiPriority="9" w:unhideWhenUsed="1" w:qFormat="1"/>
+    <w:lsdException w:name="heading 6" w:semiHidden="1" w:uiPriority="9" w:unhideWhenUsed="1" w:qFormat="1"/>
+    <w:lsdException w:name="heading 7" w:semiHidden="1" w:uiPriority="9" w:unhideWhenUsed="1" w:qFormat="1"/>
+    <w:lsdException w:name="heading 8" w:semiHidden="1" w:uiPriority="9" w:unhideWhenUsed="1" w:qFormat="1"/>
+    <w:lsdException w:name="heading 9" w:semiHidden="1" w:uiPriority="9" w:unhideWhenUsed="1" w:qFormat="1"/>
     <w:lsdException w:name="index 1" w:semiHidden="1" w:unhideWhenUsed="1"/>
     <w:lsdException w:name="index 2" w:semiHidden="1" w:unhideWhenUsed="1"/>
     <w:lsdException w:name="index 3" w:semiHidden="1" w:unhideWhenUsed="1"/>
@@ -779,22 +575,22 @@
     <w:lsdException w:name="index 7" w:semiHidden="1" w:unhideWhenUsed="1"/>
     <w:lsdException w:name="index 8" w:semiHidden="1" w:unhideWhenUsed="1"/>
     <w:lsdException w:name="index 9" w:semiHidden="1" w:unhideWhenUsed="1"/>
-    <w:lsdException w:name="toc 1" w:uiPriority="39" w:semiHidden="1" w:unhideWhenUsed="1"/>
-    <w:lsdException w:name="toc 2" w:uiPriority="39" w:semiHidden="1" w:unhideWhenUsed="1"/>
-    <w:lsdException w:name="toc 3" w:uiPriority="39" w:semiHidden="1" w:unhideWhenUsed="1"/>
-    <w:lsdException w:name="toc 4" w:uiPriority="39" w:semiHidden="1" w:unhideWhenUsed="1"/>
-    <w:lsdException w:name="toc 5" w:uiPriority="39" w:semiHidden="1" w:unhideWhenUsed="1"/>
-    <w:lsdException w:name="toc 6" w:uiPriority="39" w:semiHidden="1" w:unhideWhenUsed="1"/>
-    <w:lsdException w:name="toc 7" w:uiPriority="39" w:semiHidden="1" w:unhideWhenUsed="1"/>
-    <w:lsdException w:name="toc 8" w:uiPriority="39" w:semiHidden="1" w:unhideWhenUsed="1"/>
-    <w:lsdException w:name="toc 9" w:uiPriority="39" w:semiHidden="1" w:unhideWhenUsed="1"/>
+    <w:lsdException w:name="toc 1" w:semiHidden="1" w:uiPriority="39" w:unhideWhenUsed="1"/>
+    <w:lsdException w:name="toc 2" w:semiHidden="1" w:uiPriority="39" w:unhideWhenUsed="1"/>
+    <w:lsdException w:name="toc 3" w:semiHidden="1" w:uiPriority="39" w:unhideWhenUsed="1"/>
+    <w:lsdException w:name="toc 4" w:semiHidden="1" w:uiPriority="39" w:unhideWhenUsed="1"/>
+    <w:lsdException w:name="toc 5" w:semiHidden="1" w:uiPriority="39" w:unhideWhenUsed="1"/>
+    <w:lsdException w:name="toc 6" w:semiHidden="1" w:uiPriority="39" w:unhideWhenUsed="1"/>
+    <w:lsdException w:name="toc 7" w:semiHidden="1" w:uiPriority="39" w:unhideWhenUsed="1"/>
+    <w:lsdException w:name="toc 8" w:semiHidden="1" w:uiPriority="39" w:unhideWhenUsed="1"/>
+    <w:lsdException w:name="toc 9" w:semiHidden="1" w:uiPriority="39" w:unhideWhenUsed="1"/>
     <w:lsdException w:name="Normal Indent" w:semiHidden="1" w:unhideWhenUsed="1"/>
     <w:lsdException w:name="footnote text" w:semiHidden="1" w:unhideWhenUsed="1"/>
     <w:lsdException w:name="annotation text" w:semiHidden="1" w:unhideWhenUsed="1"/>
     <w:lsdException w:name="header" w:semiHidden="1" w:unhideWhenUsed="1"/>
     <w:lsdException w:name="footer" w:semiHidden="1" w:unhideWhenUsed="1"/>
     <w:lsdException w:name="index heading" w:semiHidden="1" w:unhideWhenUsed="1"/>
-    <w:lsdException w:name="caption" w:uiPriority="35" w:semiHidden="1" w:unhideWhenUsed="1" w:qFormat="1"/>
+    <w:lsdException w:name="caption" w:semiHidden="1" w:uiPriority="35" w:unhideWhenUsed="1" w:qFormat="1"/>
     <w:lsdException w:name="table of figures" w:semiHidden="1" w:unhideWhenUsed="1"/>
     <w:lsdException w:name="envelope address" w:semiHidden="1" w:unhideWhenUsed="1"/>
     <w:lsdException w:name="envelope return" w:semiHidden="1" w:unhideWhenUsed="1"/>
@@ -825,7 +621,7 @@
     <w:lsdException w:name="Title" w:uiPriority="10" w:qFormat="1"/>
     <w:lsdException w:name="Closing" w:semiHidden="1" w:unhideWhenUsed="1"/>
     <w:lsdException w:name="Signature" w:semiHidden="1" w:unhideWhenUsed="1"/>
-    <w:lsdException w:name="Default Paragraph Font" w:uiPriority="1" w:semiHidden="1" w:unhideWhenUsed="1"/>
+    <w:lsdException w:name="Default Paragraph Font" w:semiHidden="1" w:uiPriority="1" w:unhideWhenUsed="1"/>
     <w:lsdException w:name="Body Text" w:semiHidden="1" w:unhideWhenUsed="1"/>
     <w:lsdException w:name="Body Text Indent" w:semiHidden="1" w:unhideWhenUsed="1"/>
     <w:lsdException w:name="List Continue" w:semiHidden="1" w:unhideWhenUsed="1"/>
@@ -865,7 +661,6 @@
     <w:lsdException w:name="HTML Sample" w:semiHidden="1" w:unhideWhenUsed="1"/>
     <w:lsdException w:name="HTML Typewriter" w:semiHidden="1" w:unhideWhenUsed="1"/>
     <w:lsdException w:name="HTML Variable" w:semiHidden="1" w:unhideWhenUsed="1"/>
-    <w:lsdException w:name="Normal Table" w:semiHidden="1" w:unhideWhenUsed="1"/>
     <w:lsdException w:name="annotation subject" w:semiHidden="1" w:unhideWhenUsed="1"/>
     <w:lsdException w:name="No List" w:semiHidden="1" w:unhideWhenUsed="1"/>
     <w:lsdException w:name="Outline List 1" w:semiHidden="1" w:unhideWhenUsed="1"/>
@@ -911,11 +706,9 @@
     <w:lsdException w:name="Table Subtle 1" w:semiHidden="1" w:unhideWhenUsed="1"/>
     <w:lsdException w:name="Table Subtle 2" w:semiHidden="1" w:unhideWhenUsed="1"/>
     <w:lsdException w:name="Table Web 1" w:semiHidden="1" w:unhideWhenUsed="1"/>
-    <w:lsdException w:name="Table Web 2" w:semiHidden="1" w:unhideWhenUsed="1"/>
     <w:lsdException w:name="Table Web 3" w:semiHidden="1" w:unhideWhenUsed="1"/>
     <w:lsdException w:name="Balloon Text" w:semiHidden="1" w:unhideWhenUsed="1"/>
     <w:lsdException w:name="Table Grid" w:uiPriority="39"/>
-    <w:lsdException w:name="Table Theme" w:semiHidden="1" w:unhideWhenUsed="1"/>
     <w:lsdException w:name="Placeholder Text" w:semiHidden="1"/>
     <w:lsdException w:name="No Spacing" w:uiPriority="1" w:qFormat="1"/>
     <w:lsdException w:name="Light Shading" w:uiPriority="60"/>
@@ -1025,8 +818,8 @@
     <w:lsdException w:name="Subtle Reference" w:uiPriority="31" w:qFormat="1"/>
     <w:lsdException w:name="Intense Reference" w:uiPriority="32" w:qFormat="1"/>
     <w:lsdException w:name="Book Title" w:uiPriority="33" w:qFormat="1"/>
-    <w:lsdException w:name="Bibliography" w:uiPriority="37" w:semiHidden="1" w:unhideWhenUsed="1"/>
-    <w:lsdException w:name="TOC Heading" w:uiPriority="39" w:semiHidden="1" w:unhideWhenUsed="1" w:qFormat="1"/>
+    <w:lsdException w:name="Bibliography" w:semiHidden="1" w:uiPriority="37" w:unhideWhenUsed="1"/>
+    <w:lsdException w:name="TOC Heading" w:semiHidden="1" w:uiPriority="39" w:unhideWhenUsed="1" w:qFormat="1"/>
     <w:lsdException w:name="Plain Table 1" w:uiPriority="41"/>
     <w:lsdException w:name="Plain Table 2" w:uiPriority="42"/>
     <w:lsdException w:name="Plain Table 3" w:uiPriority="43"/>
@@ -1131,18 +924,20 @@
     <w:lsdException w:name="List Table 5 Dark Accent 6" w:uiPriority="50"/>
     <w:lsdException w:name="List Table 6 Colorful Accent 6" w:uiPriority="51"/>
     <w:lsdException w:name="List Table 7 Colorful Accent 6" w:uiPriority="52"/>
+    <w:lsdException w:name="Mention" w:semiHidden="1" w:unhideWhenUsed="1"/>
+    <w:lsdException w:name="Smart Hyperlink" w:semiHidden="1" w:unhideWhenUsed="1"/>
   </w:latentStyles>
-  <w:style w:type="paragraph" w:styleId="Normal" w:default="1">
+  <w:style w:type="paragraph" w:default="1" w:styleId="Normal">
     <w:name w:val="Normal"/>
     <w:qFormat/>
   </w:style>
-  <w:style w:type="character" w:styleId="DefaultParagraphFont" w:default="1">
+  <w:style w:type="character" w:default="1" w:styleId="DefaultParagraphFont">
     <w:name w:val="Default Paragraph Font"/>
     <w:uiPriority w:val="1"/>
     <w:semiHidden/>
     <w:unhideWhenUsed/>
   </w:style>
-  <w:style w:type="table" w:styleId="TableNormal" w:default="1">
+  <w:style w:type="table" w:default="1" w:styleId="TableNormal">
     <w:name w:val="Normal Table"/>
     <w:uiPriority w:val="99"/>
     <w:semiHidden/>
@@ -1157,20 +952,20 @@
       </w:tblCellMar>
     </w:tblPr>
   </w:style>
-  <w:style w:type="numbering" w:styleId="NoList" w:default="1">
+  <w:style w:type="numbering" w:default="1" w:styleId="NoList">
     <w:name w:val="No List"/>
     <w:uiPriority w:val="99"/>
     <w:semiHidden/>
     <w:unhideWhenUsed/>
   </w:style>
-  <w:style xmlns:w14="http://schemas.microsoft.com/office/word/2010/wordml" xmlns:mc="http://schemas.openxmlformats.org/markup-compatibility/2006" xmlns:w="http://schemas.openxmlformats.org/wordprocessingml/2006/main" w:type="paragraph" w:styleId="ListParagraph" mc:Ignorable="w14">
-    <w:name xmlns:w="http://schemas.openxmlformats.org/wordprocessingml/2006/main" w:val="List Paragraph"/>
-    <w:basedOn xmlns:w="http://schemas.openxmlformats.org/wordprocessingml/2006/main" w:val="Normal"/>
-    <w:uiPriority xmlns:w="http://schemas.openxmlformats.org/wordprocessingml/2006/main" w:val="34"/>
-    <w:qFormat xmlns:w="http://schemas.openxmlformats.org/wordprocessingml/2006/main"/>
-    <w:pPr xmlns:w="http://schemas.openxmlformats.org/wordprocessingml/2006/main">
-      <w:ind xmlns:w="http://schemas.openxmlformats.org/wordprocessingml/2006/main" w:left="720"/>
-      <w:contextualSpacing xmlns:w="http://schemas.openxmlformats.org/wordprocessingml/2006/main"/>
+  <w:style w:type="paragraph" w:styleId="ListParagraph">
+    <w:name w:val="List Paragraph"/>
+    <w:basedOn w:val="Normal"/>
+    <w:uiPriority w:val="34"/>
+    <w:qFormat/>
+    <w:pPr>
+      <w:ind w:left="720"/>
+      <w:contextualSpacing/>
     </w:pPr>
   </w:style>
 </w:styles>

</xml_diff>

<commit_message>
Update documentation with key voting for real this time
</commit_message>
<xml_diff>
--- a/project_Documentation.docx
+++ b/project_Documentation.docx
@@ -1,133 +1,82 @@
 
-<file path=word/document2.xml><?xml version="1.0" encoding="utf-8"?>
-<w:document xmlns:wpc="http://schemas.microsoft.com/office/word/2010/wordprocessingCanvas" xmlns:mc="http://schemas.openxmlformats.org/markup-compatibility/2006" xmlns:o="urn:schemas-microsoft-com:office:office" xmlns:r="http://schemas.openxmlformats.org/officeDocument/2006/relationships" xmlns:m="http://schemas.openxmlformats.org/officeDocument/2006/math" xmlns:v="urn:schemas-microsoft-com:vml" xmlns:wp14="http://schemas.microsoft.com/office/word/2010/wordprocessingDrawing" xmlns:wp="http://schemas.openxmlformats.org/drawingml/2006/wordprocessingDrawing" xmlns:w10="urn:schemas-microsoft-com:office:word" xmlns:w="http://schemas.openxmlformats.org/wordprocessingml/2006/main" xmlns:w14="http://schemas.microsoft.com/office/word/2010/wordml" xmlns:w15="http://schemas.microsoft.com/office/word/2012/wordml" xmlns:wpg="http://schemas.microsoft.com/office/word/2010/wordprocessingGroup" xmlns:wpi="http://schemas.microsoft.com/office/word/2010/wordprocessingInk" xmlns:wne="http://schemas.microsoft.com/office/word/2006/wordml" xmlns:wps="http://schemas.microsoft.com/office/word/2010/wordprocessingShape" xmlns:a="http://schemas.openxmlformats.org/drawingml/2006/main" xmlns:pic="http://schemas.openxmlformats.org/drawingml/2006/picture" xmlns:a14="http://schemas.microsoft.com/office/drawing/2010/main" mc:Ignorable="w14 w15 wp14">
+<file path=word/document.xml><?xml version="1.0" encoding="utf-8"?>
+<w:document xmlns:wpc="http://schemas.microsoft.com/office/word/2010/wordprocessingCanvas" xmlns:mo="http://schemas.microsoft.com/office/mac/office/2008/main" xmlns:mc="http://schemas.openxmlformats.org/markup-compatibility/2006" xmlns:mv="urn:schemas-microsoft-com:mac:vml" xmlns:o="urn:schemas-microsoft-com:office:office" xmlns:r="http://schemas.openxmlformats.org/officeDocument/2006/relationships" xmlns:m="http://schemas.openxmlformats.org/officeDocument/2006/math" xmlns:v="urn:schemas-microsoft-com:vml" xmlns:wp14="http://schemas.microsoft.com/office/word/2010/wordprocessingDrawing" xmlns:wp="http://schemas.openxmlformats.org/drawingml/2006/wordprocessingDrawing" xmlns:w10="urn:schemas-microsoft-com:office:word" xmlns:w="http://schemas.openxmlformats.org/wordprocessingml/2006/main" xmlns:w14="http://schemas.microsoft.com/office/word/2010/wordml" xmlns:w15="http://schemas.microsoft.com/office/word/2012/wordml" xmlns:wpg="http://schemas.microsoft.com/office/word/2010/wordprocessingGroup" xmlns:wpi="http://schemas.microsoft.com/office/word/2010/wordprocessingInk" xmlns:wne="http://schemas.microsoft.com/office/word/2006/wordml" xmlns:wps="http://schemas.microsoft.com/office/word/2010/wordprocessingShape" mc:Ignorable="w14 w15 wp14">
   <w:body>
     <w:p>
       <w:pPr>
         <w:spacing w:line="257" w:lineRule="auto"/>
         <w:jc w:val="center"/>
         <w:rPr>
-          <w:rFonts w:ascii="Calibri" w:hAnsi="Calibri" w:eastAsia="Calibri" w:cs="Calibri"/>
-          <w:b w:val="1"/>
-          <w:bCs w:val="1"/>
-          <w:noProof w:val="0"/>
+          <w:rFonts w:ascii="Calibri" w:eastAsia="Calibri" w:hAnsi="Calibri" w:cs="Calibri"/>
+          <w:b/>
+          <w:bCs/>
           <w:sz w:val="32"/>
           <w:szCs w:val="32"/>
-          <w:lang w:val="en-US"/>
-        </w:rPr>
-      </w:pPr>
-      <w:r>
-        <w:rPr>
-          <w:rFonts w:ascii="Calibri" w:hAnsi="Calibri" w:eastAsia="Calibri" w:cs="Calibri"/>
-          <w:b w:val="1"/>
-          <w:bCs w:val="1"/>
-          <w:noProof w:val="0"/>
+        </w:rPr>
+      </w:pPr>
+      <w:r>
+        <w:rPr>
+          <w:rFonts w:ascii="Calibri" w:eastAsia="Calibri" w:hAnsi="Calibri" w:cs="Calibri"/>
+          <w:b/>
+          <w:bCs/>
           <w:sz w:val="32"/>
           <w:szCs w:val="32"/>
-          <w:lang w:val="en-US"/>
-        </w:rPr>
-        <w:t>S-DES differential analysis project documentation</w:t>
-      </w:r>
-    </w:p>
-    <w:p>
-      <w:pPr>
-        <w:pStyle w:val="Normal"/>
-        <w:spacing w:line="257" w:lineRule="auto"/>
-        <w:jc w:val="left"/>
-        <w:rPr>
-          <w:rFonts w:ascii="Calibri" w:hAnsi="Calibri" w:eastAsia="Calibri" w:cs="Calibri"/>
-          <w:noProof w:val="0"/>
-          <w:sz w:val="22"/>
-          <w:szCs w:val="22"/>
-          <w:lang w:val="en-US"/>
-        </w:rPr>
-      </w:pPr>
-      <w:r>
-        <w:rPr>
-          <w:rFonts w:ascii="Calibri" w:hAnsi="Calibri" w:eastAsia="Calibri" w:cs="Calibri"/>
-          <w:b w:val="1"/>
-          <w:bCs w:val="1"/>
-          <w:noProof w:val="0"/>
-          <w:sz w:val="22"/>
-          <w:szCs w:val="22"/>
-          <w:lang w:val="en-US"/>
+        </w:rPr>
+        <w:t>S-DES Differential Analysis Project D</w:t>
+      </w:r>
+      <w:r>
+        <w:rPr>
+          <w:rFonts w:ascii="Calibri" w:eastAsia="Calibri" w:hAnsi="Calibri" w:cs="Calibri"/>
+          <w:b/>
+          <w:bCs/>
+          <w:sz w:val="32"/>
+          <w:szCs w:val="32"/>
+        </w:rPr>
+        <w:t>ocumentation</w:t>
+      </w:r>
+    </w:p>
+    <w:p>
+      <w:pPr>
+        <w:spacing w:line="257" w:lineRule="auto"/>
+        <w:rPr>
+          <w:rFonts w:ascii="Calibri" w:eastAsia="Calibri" w:hAnsi="Calibri" w:cs="Calibri"/>
+        </w:rPr>
+      </w:pPr>
+      <w:r>
+        <w:rPr>
+          <w:rFonts w:ascii="Calibri" w:eastAsia="Calibri" w:hAnsi="Calibri" w:cs="Calibri"/>
+          <w:b/>
+          <w:bCs/>
         </w:rPr>
         <w:t>Group Members:</w:t>
       </w:r>
       <w:r>
         <w:rPr>
-          <w:rFonts w:ascii="Calibri" w:hAnsi="Calibri" w:eastAsia="Calibri" w:cs="Calibri"/>
-          <w:noProof w:val="0"/>
-          <w:sz w:val="22"/>
-          <w:szCs w:val="22"/>
-          <w:lang w:val="en-US"/>
+          <w:rFonts w:ascii="Calibri" w:eastAsia="Calibri" w:hAnsi="Calibri" w:cs="Calibri"/>
         </w:rPr>
         <w:t xml:space="preserve"> Lateef Almajed, Jacqueline Kosky and Shane Geller</w:t>
       </w:r>
     </w:p>
     <w:p>
       <w:pPr>
-        <w:pStyle w:val="Normal"/>
-        <w:spacing w:line="257" w:lineRule="auto"/>
-        <w:ind w:firstLine="0"/>
-        <w:jc w:val="left"/>
-        <w:rPr>
-          <w:rFonts w:ascii="Calibri" w:hAnsi="Calibri" w:eastAsia="Calibri" w:cs="Calibri"/>
-          <w:noProof w:val="0"/>
-          <w:sz w:val="22"/>
-          <w:szCs w:val="22"/>
-          <w:lang w:val="en-US"/>
-        </w:rPr>
-      </w:pPr>
-    </w:p>
-    <w:p>
-      <w:pPr>
-        <w:pStyle w:val="Normal"/>
-        <w:spacing w:line="257" w:lineRule="auto"/>
-        <w:jc w:val="left"/>
-        <w:rPr>
-          <w:rFonts w:ascii="Calibri" w:hAnsi="Calibri" w:eastAsia="Calibri" w:cs="Calibri"/>
-          <w:noProof w:val="0"/>
-          <w:sz w:val="22"/>
-          <w:szCs w:val="22"/>
-          <w:lang w:val="en-US"/>
-        </w:rPr>
-      </w:pPr>
-      <w:r>
-        <w:rPr>
-          <w:rFonts w:ascii="Calibri" w:hAnsi="Calibri" w:eastAsia="Calibri" w:cs="Calibri"/>
-          <w:noProof w:val="0"/>
-          <w:sz w:val="22"/>
-          <w:szCs w:val="22"/>
-          <w:lang w:val="en-US"/>
-        </w:rPr>
-        <w:t xml:space="preserve">We implemented the </w:t>
-      </w:r>
-      <w:r>
-        <w:rPr>
-          <w:rFonts w:ascii="Calibri" w:hAnsi="Calibri" w:eastAsia="Calibri" w:cs="Calibri"/>
-          <w:noProof w:val="0"/>
-          <w:sz w:val="22"/>
-          <w:szCs w:val="22"/>
-          <w:lang w:val="en-US"/>
-        </w:rPr>
-        <w:t>following:</w:t>
-      </w:r>
-    </w:p>
-    <w:p>
-      <w:pPr>
-        <w:spacing w:line="257" w:lineRule="auto"/>
-        <w:jc w:val="center"/>
-      </w:pPr>
-      <w:r>
-        <w:rPr>
-          <w:rFonts w:ascii="Calibri" w:hAnsi="Calibri" w:eastAsia="Calibri" w:cs="Calibri"/>
-          <w:noProof w:val="0"/>
-          <w:sz w:val="22"/>
-          <w:szCs w:val="22"/>
-          <w:lang w:val="en-US"/>
-        </w:rPr>
-        <w:t xml:space="preserve"> </w:t>
+        <w:spacing w:line="257" w:lineRule="auto"/>
+        <w:rPr>
+          <w:rFonts w:ascii="Calibri" w:eastAsia="Calibri" w:hAnsi="Calibri" w:cs="Calibri"/>
+        </w:rPr>
+      </w:pPr>
+    </w:p>
+    <w:p>
+      <w:pPr>
+        <w:spacing w:line="257" w:lineRule="auto"/>
+        <w:rPr>
+          <w:rFonts w:ascii="Calibri" w:eastAsia="Calibri" w:hAnsi="Calibri" w:cs="Calibri"/>
+        </w:rPr>
+      </w:pPr>
+      <w:r>
+        <w:rPr>
+          <w:rFonts w:ascii="Calibri" w:eastAsia="Calibri" w:hAnsi="Calibri" w:cs="Calibri"/>
+        </w:rPr>
+        <w:t xml:space="preserve">We implemented the following: </w:t>
       </w:r>
     </w:p>
     <w:p>
@@ -137,18 +86,10 @@
           <w:ilvl w:val="0"/>
           <w:numId w:val="1"/>
         </w:numPr>
-        <w:rPr>
-          <w:sz w:val="22"/>
-          <w:szCs w:val="22"/>
-        </w:rPr>
-      </w:pPr>
-      <w:r>
-        <w:rPr>
-          <w:rFonts w:ascii="Calibri" w:hAnsi="Calibri" w:eastAsia="Calibri" w:cs="Calibri"/>
-          <w:noProof w:val="0"/>
-          <w:sz w:val="22"/>
-          <w:szCs w:val="22"/>
-          <w:lang w:val="en-US"/>
+      </w:pPr>
+      <w:r>
+        <w:rPr>
+          <w:rFonts w:ascii="Calibri" w:eastAsia="Calibri" w:hAnsi="Calibri" w:cs="Calibri"/>
         </w:rPr>
         <w:t>Round Expansion</w:t>
       </w:r>
@@ -159,71 +100,56 @@
       </w:pPr>
       <w:r>
         <w:rPr>
-          <w:rFonts w:ascii="Calibri" w:hAnsi="Calibri" w:eastAsia="Calibri" w:cs="Calibri"/>
-          <w:noProof w:val="0"/>
-          <w:sz w:val="22"/>
-          <w:szCs w:val="22"/>
-          <w:lang w:val="en-US"/>
+          <w:rFonts w:ascii="Calibri" w:eastAsia="Calibri" w:hAnsi="Calibri" w:cs="Calibri"/>
         </w:rPr>
         <w:t>The possible number of rounds was modified to accept N number of rounds instead of only 2 rounds.</w:t>
       </w:r>
     </w:p>
     <w:p>
       <w:pPr>
-        <w:pStyle w:val="Normal"/>
-        <w:spacing w:line="257" w:lineRule="auto"/>
-        <w:rPr>
-          <w:rFonts w:ascii="Calibri" w:hAnsi="Calibri" w:eastAsia="Calibri" w:cs="Calibri"/>
-          <w:noProof w:val="0"/>
-          <w:sz w:val="22"/>
-          <w:szCs w:val="22"/>
-          <w:lang w:val="en-US"/>
-        </w:rPr>
-      </w:pPr>
-      <w:r>
-        <w:rPr>
-          <w:rFonts w:ascii="Calibri" w:hAnsi="Calibri" w:eastAsia="Calibri" w:cs="Calibri"/>
-          <w:noProof w:val="0"/>
-          <w:sz w:val="22"/>
-          <w:szCs w:val="22"/>
-          <w:lang w:val="en-US"/>
+        <w:spacing w:line="257" w:lineRule="auto"/>
+        <w:rPr>
+          <w:rFonts w:ascii="Calibri" w:eastAsia="Calibri" w:hAnsi="Calibri" w:cs="Calibri"/>
+        </w:rPr>
+      </w:pPr>
+      <w:r>
+        <w:rPr>
+          <w:rFonts w:ascii="Calibri" w:eastAsia="Calibri" w:hAnsi="Calibri" w:cs="Calibri"/>
         </w:rPr>
         <w:t>The following snapshots demonstrates how the user specifies the number of rounds and enter the key.</w:t>
       </w:r>
     </w:p>
     <w:p>
       <w:pPr>
-        <w:pStyle w:val="Normal"/>
-        <w:spacing w:line="257" w:lineRule="auto"/>
-        <w:rPr>
-          <w:rFonts w:ascii="Calibri" w:hAnsi="Calibri" w:eastAsia="Calibri" w:cs="Calibri"/>
-          <w:noProof w:val="0"/>
-          <w:sz w:val="22"/>
-          <w:szCs w:val="22"/>
-          <w:lang w:val="en-US"/>
-        </w:rPr>
-      </w:pPr>
-      <w:r>
+        <w:spacing w:line="257" w:lineRule="auto"/>
+        <w:rPr>
+          <w:rFonts w:ascii="Calibri" w:eastAsia="Calibri" w:hAnsi="Calibri" w:cs="Calibri"/>
+        </w:rPr>
+      </w:pPr>
+      <w:r>
+        <w:rPr>
+          <w:noProof/>
+        </w:rPr>
         <w:drawing>
-          <wp:inline wp14:editId="69826744" wp14:anchorId="189827C1">
+          <wp:inline distT="0" distB="0" distL="0" distR="0" wp14:anchorId="189827C1" wp14:editId="69826744">
             <wp:extent cx="5743575" cy="1838325"/>
             <wp:effectExtent l="0" t="0" r="0" b="0"/>
-            <wp:docPr id="1003559766" name="" title=""/>
+            <wp:docPr id="1003559766" name="Picture 1003559766"/>
             <wp:cNvGraphicFramePr>
-              <a:graphicFrameLocks noChangeAspect="1"/>
+              <a:graphicFrameLocks xmlns:a="http://schemas.openxmlformats.org/drawingml/2006/main" noChangeAspect="1"/>
             </wp:cNvGraphicFramePr>
-            <a:graphic>
+            <a:graphic xmlns:a="http://schemas.openxmlformats.org/drawingml/2006/main">
               <a:graphicData uri="http://schemas.openxmlformats.org/drawingml/2006/picture">
-                <pic:pic>
+                <pic:pic xmlns:pic="http://schemas.openxmlformats.org/drawingml/2006/picture">
                   <pic:nvPicPr>
                     <pic:cNvPr id="0" name=""/>
                     <pic:cNvPicPr/>
                   </pic:nvPicPr>
                   <pic:blipFill>
-                    <a:blip r:embed="R216ceaffb2504b70">
+                    <a:blip r:embed="rId5">
                       <a:extLst>
-                        <a:ext xmlns:a="http://schemas.openxmlformats.org/drawingml/2006/main" uri="{28A0092B-C50C-407E-A947-70E740481C1C}">
-                          <a14:useLocalDpi val="0"/>
+                        <a:ext uri="{28A0092B-C50C-407E-A947-70E740481C1C}">
+                          <a14:useLocalDpi xmlns:a14="http://schemas.microsoft.com/office/drawing/2010/main" val="0"/>
                         </a:ext>
                       </a:extLst>
                     </a:blip>
@@ -249,103 +175,63 @@
     </w:p>
     <w:p>
       <w:pPr>
-        <w:pStyle w:val="Normal"/>
-        <w:spacing w:line="257" w:lineRule="auto"/>
-        <w:rPr>
-          <w:rFonts w:ascii="Calibri" w:hAnsi="Calibri" w:eastAsia="Calibri" w:cs="Calibri"/>
-          <w:noProof w:val="0"/>
-          <w:sz w:val="22"/>
-          <w:szCs w:val="22"/>
-          <w:lang w:val="en-US"/>
-        </w:rPr>
-      </w:pPr>
-      <w:r>
-        <w:rPr>
-          <w:rFonts w:ascii="Calibri" w:hAnsi="Calibri" w:eastAsia="Calibri" w:cs="Calibri"/>
-          <w:noProof w:val="0"/>
-          <w:sz w:val="22"/>
-          <w:szCs w:val="22"/>
-          <w:lang w:val="en-US"/>
+        <w:spacing w:line="257" w:lineRule="auto"/>
+        <w:rPr>
+          <w:rFonts w:ascii="Calibri" w:eastAsia="Calibri" w:hAnsi="Calibri" w:cs="Calibri"/>
+        </w:rPr>
+      </w:pPr>
+      <w:r>
+        <w:rPr>
+          <w:rFonts w:ascii="Calibri" w:eastAsia="Calibri" w:hAnsi="Calibri" w:cs="Calibri"/>
         </w:rPr>
         <w:t>Figure 1.</w:t>
       </w:r>
     </w:p>
     <w:p>
       <w:pPr>
-        <w:pStyle w:val="Normal"/>
-        <w:spacing w:line="257" w:lineRule="auto"/>
-        <w:rPr>
-          <w:rFonts w:ascii="Calibri" w:hAnsi="Calibri" w:eastAsia="Calibri" w:cs="Calibri"/>
-          <w:noProof w:val="0"/>
-          <w:sz w:val="22"/>
-          <w:szCs w:val="22"/>
-          <w:lang w:val="en-US"/>
-        </w:rPr>
-      </w:pPr>
-      <w:r>
-        <w:rPr>
-          <w:rFonts w:ascii="Calibri" w:hAnsi="Calibri" w:eastAsia="Calibri" w:cs="Calibri"/>
-          <w:noProof w:val="0"/>
-          <w:sz w:val="22"/>
-          <w:szCs w:val="22"/>
-          <w:lang w:val="en-US"/>
-        </w:rPr>
-        <w:t xml:space="preserve">Fig.1 Shows how the program was modified to prompt for the number of rounds when the user tries to input a </w:t>
-      </w:r>
-      <w:r>
-        <w:rPr>
-          <w:rFonts w:ascii="Calibri" w:hAnsi="Calibri" w:eastAsia="Calibri" w:cs="Calibri"/>
-          <w:noProof w:val="0"/>
-          <w:sz w:val="22"/>
-          <w:szCs w:val="22"/>
-          <w:lang w:val="en-US"/>
-        </w:rPr>
-        <w:t>key (</w:t>
-      </w:r>
-      <w:r>
-        <w:rPr>
-          <w:rFonts w:ascii="Calibri" w:hAnsi="Calibri" w:eastAsia="Calibri" w:cs="Calibri"/>
-          <w:noProof w:val="0"/>
-          <w:sz w:val="22"/>
-          <w:szCs w:val="22"/>
-          <w:lang w:val="en-US"/>
-        </w:rPr>
-        <w:t>option 1). The user entered 3 rounds in the shown example.</w:t>
-      </w:r>
-    </w:p>
-    <w:p>
-      <w:pPr>
-        <w:pStyle w:val="Normal"/>
-        <w:spacing w:line="257" w:lineRule="auto"/>
-        <w:rPr>
-          <w:rFonts w:ascii="Calibri" w:hAnsi="Calibri" w:eastAsia="Calibri" w:cs="Calibri"/>
-          <w:noProof w:val="0"/>
-          <w:sz w:val="22"/>
-          <w:szCs w:val="22"/>
-          <w:lang w:val="en-US"/>
-        </w:rPr>
-      </w:pPr>
-      <w:r>
+        <w:spacing w:line="257" w:lineRule="auto"/>
+        <w:rPr>
+          <w:rFonts w:ascii="Calibri" w:eastAsia="Calibri" w:hAnsi="Calibri" w:cs="Calibri"/>
+        </w:rPr>
+      </w:pPr>
+      <w:r>
+        <w:rPr>
+          <w:rFonts w:ascii="Calibri" w:eastAsia="Calibri" w:hAnsi="Calibri" w:cs="Calibri"/>
+        </w:rPr>
+        <w:t>Fig.1 Shows how the program was modified to prompt for the number of rounds when the user tries to input a key (option 1). The user entered 3 rounds in the shown example.</w:t>
+      </w:r>
+    </w:p>
+    <w:p>
+      <w:pPr>
+        <w:spacing w:line="257" w:lineRule="auto"/>
+        <w:rPr>
+          <w:rFonts w:ascii="Calibri" w:eastAsia="Calibri" w:hAnsi="Calibri" w:cs="Calibri"/>
+        </w:rPr>
+      </w:pPr>
+      <w:r>
+        <w:rPr>
+          <w:noProof/>
+        </w:rPr>
         <w:drawing>
-          <wp:inline wp14:editId="59FF6952" wp14:anchorId="1E49EE93">
+          <wp:inline distT="0" distB="0" distL="0" distR="0" wp14:anchorId="1E49EE93" wp14:editId="59FF6952">
             <wp:extent cx="5801254" cy="1819804"/>
             <wp:effectExtent l="0" t="0" r="0" b="0"/>
-            <wp:docPr id="658713867" name="" title=""/>
+            <wp:docPr id="658713867" name="Picture 658713867"/>
             <wp:cNvGraphicFramePr>
-              <a:graphicFrameLocks noChangeAspect="1"/>
+              <a:graphicFrameLocks xmlns:a="http://schemas.openxmlformats.org/drawingml/2006/main" noChangeAspect="1"/>
             </wp:cNvGraphicFramePr>
-            <a:graphic>
+            <a:graphic xmlns:a="http://schemas.openxmlformats.org/drawingml/2006/main">
               <a:graphicData uri="http://schemas.openxmlformats.org/drawingml/2006/picture">
-                <pic:pic>
+                <pic:pic xmlns:pic="http://schemas.openxmlformats.org/drawingml/2006/picture">
                   <pic:nvPicPr>
                     <pic:cNvPr id="0" name=""/>
                     <pic:cNvPicPr/>
                   </pic:nvPicPr>
                   <pic:blipFill>
-                    <a:blip r:embed="Rc3070d17521e4a15">
+                    <a:blip r:embed="rId6">
                       <a:extLst>
-                        <a:ext xmlns:a="http://schemas.openxmlformats.org/drawingml/2006/main" uri="{28A0092B-C50C-407E-A947-70E740481C1C}">
-                          <a14:useLocalDpi val="0"/>
+                        <a:ext uri="{28A0092B-C50C-407E-A947-70E740481C1C}">
+                          <a14:useLocalDpi xmlns:a14="http://schemas.microsoft.com/office/drawing/2010/main" val="0"/>
                         </a:ext>
                       </a:extLst>
                     </a:blip>
@@ -371,119 +257,61 @@
     </w:p>
     <w:p>
       <w:pPr>
-        <w:pStyle w:val="Normal"/>
-        <w:spacing w:line="257" w:lineRule="auto"/>
-        <w:rPr>
-          <w:rFonts w:ascii="Calibri" w:hAnsi="Calibri" w:eastAsia="Calibri" w:cs="Calibri"/>
-          <w:noProof w:val="0"/>
-          <w:sz w:val="22"/>
-          <w:szCs w:val="22"/>
-          <w:lang w:val="en-US"/>
-        </w:rPr>
-      </w:pPr>
-      <w:r>
-        <w:rPr>
-          <w:rFonts w:ascii="Calibri" w:hAnsi="Calibri" w:eastAsia="Calibri" w:cs="Calibri"/>
-          <w:noProof w:val="0"/>
-          <w:sz w:val="22"/>
-          <w:szCs w:val="22"/>
-          <w:lang w:val="en-US"/>
-        </w:rPr>
-        <w:t xml:space="preserve">Figure </w:t>
-      </w:r>
-      <w:r>
-        <w:rPr>
-          <w:rFonts w:ascii="Calibri" w:hAnsi="Calibri" w:eastAsia="Calibri" w:cs="Calibri"/>
-          <w:noProof w:val="0"/>
-          <w:sz w:val="22"/>
-          <w:szCs w:val="22"/>
-          <w:lang w:val="en-US"/>
-        </w:rPr>
-        <w:t>2</w:t>
-      </w:r>
-      <w:r>
-        <w:rPr>
-          <w:rFonts w:ascii="Calibri" w:hAnsi="Calibri" w:eastAsia="Calibri" w:cs="Calibri"/>
-          <w:noProof w:val="0"/>
-          <w:sz w:val="22"/>
-          <w:szCs w:val="22"/>
-          <w:lang w:val="en-US"/>
-        </w:rPr>
-        <w:t>.</w:t>
-      </w:r>
-    </w:p>
-    <w:p>
-      <w:pPr>
-        <w:pStyle w:val="Normal"/>
-        <w:spacing w:line="257" w:lineRule="auto"/>
-        <w:rPr>
-          <w:rFonts w:ascii="Calibri" w:hAnsi="Calibri" w:eastAsia="Calibri" w:cs="Calibri"/>
-          <w:noProof w:val="0"/>
-          <w:sz w:val="22"/>
-          <w:szCs w:val="22"/>
-          <w:lang w:val="en-US"/>
-        </w:rPr>
-      </w:pPr>
-      <w:r>
-        <w:rPr>
-          <w:rFonts w:ascii="Calibri" w:hAnsi="Calibri" w:eastAsia="Calibri" w:cs="Calibri"/>
-          <w:noProof w:val="0"/>
-          <w:sz w:val="22"/>
-          <w:szCs w:val="22"/>
-          <w:lang w:val="en-US"/>
+        <w:spacing w:line="257" w:lineRule="auto"/>
+        <w:rPr>
+          <w:rFonts w:ascii="Calibri" w:eastAsia="Calibri" w:hAnsi="Calibri" w:cs="Calibri"/>
+        </w:rPr>
+      </w:pPr>
+      <w:r>
+        <w:rPr>
+          <w:rFonts w:ascii="Calibri" w:eastAsia="Calibri" w:hAnsi="Calibri" w:cs="Calibri"/>
+        </w:rPr>
+        <w:t>Figure 2.</w:t>
+      </w:r>
+    </w:p>
+    <w:p>
+      <w:pPr>
+        <w:spacing w:line="257" w:lineRule="auto"/>
+        <w:rPr>
+          <w:rFonts w:ascii="Calibri" w:eastAsia="Calibri" w:hAnsi="Calibri" w:cs="Calibri"/>
+        </w:rPr>
+      </w:pPr>
+      <w:r>
+        <w:rPr>
+          <w:rFonts w:ascii="Calibri" w:eastAsia="Calibri" w:hAnsi="Calibri" w:cs="Calibri"/>
         </w:rPr>
         <w:t xml:space="preserve">In Fig.2 we see an example of running encryption (option 4) on the 8-bit string 00000011 with 3 rounds as specified in Fig.1 previously. </w:t>
       </w:r>
     </w:p>
     <w:p>
       <w:pPr>
-        <w:pStyle w:val="Normal"/>
-        <w:spacing w:line="257" w:lineRule="auto"/>
-        <w:rPr>
-          <w:rFonts w:ascii="Calibri" w:hAnsi="Calibri" w:eastAsia="Calibri" w:cs="Calibri"/>
-          <w:noProof w:val="0"/>
-          <w:sz w:val="22"/>
-          <w:szCs w:val="22"/>
-          <w:lang w:val="en-US"/>
-        </w:rPr>
-      </w:pPr>
-    </w:p>
-    <w:p>
-      <w:pPr>
-        <w:pStyle w:val="Normal"/>
-        <w:spacing w:line="257" w:lineRule="auto"/>
-        <w:rPr>
-          <w:rFonts w:ascii="Calibri" w:hAnsi="Calibri" w:eastAsia="Calibri" w:cs="Calibri"/>
-          <w:noProof w:val="0"/>
-          <w:sz w:val="22"/>
-          <w:szCs w:val="22"/>
-          <w:lang w:val="en-US"/>
-        </w:rPr>
-      </w:pPr>
-    </w:p>
-    <w:p>
-      <w:pPr>
-        <w:pStyle w:val="Normal"/>
-        <w:spacing w:line="257" w:lineRule="auto"/>
-        <w:rPr>
-          <w:rFonts w:ascii="Calibri" w:hAnsi="Calibri" w:eastAsia="Calibri" w:cs="Calibri"/>
-          <w:noProof w:val="0"/>
-          <w:sz w:val="22"/>
-          <w:szCs w:val="22"/>
-          <w:lang w:val="en-US"/>
-        </w:rPr>
-      </w:pPr>
-    </w:p>
-    <w:p>
-      <w:pPr>
-        <w:pStyle w:val="Normal"/>
-        <w:spacing w:line="257" w:lineRule="auto"/>
-        <w:rPr>
-          <w:rFonts w:ascii="Calibri" w:hAnsi="Calibri" w:eastAsia="Calibri" w:cs="Calibri"/>
-          <w:noProof w:val="0"/>
-          <w:sz w:val="22"/>
-          <w:szCs w:val="22"/>
-          <w:lang w:val="en-US"/>
+        <w:spacing w:line="257" w:lineRule="auto"/>
+        <w:rPr>
+          <w:rFonts w:ascii="Calibri" w:eastAsia="Calibri" w:hAnsi="Calibri" w:cs="Calibri"/>
+        </w:rPr>
+      </w:pPr>
+    </w:p>
+    <w:p>
+      <w:pPr>
+        <w:spacing w:line="257" w:lineRule="auto"/>
+        <w:rPr>
+          <w:rFonts w:ascii="Calibri" w:eastAsia="Calibri" w:hAnsi="Calibri" w:cs="Calibri"/>
+        </w:rPr>
+      </w:pPr>
+    </w:p>
+    <w:p>
+      <w:pPr>
+        <w:spacing w:line="257" w:lineRule="auto"/>
+        <w:rPr>
+          <w:rFonts w:ascii="Calibri" w:eastAsia="Calibri" w:hAnsi="Calibri" w:cs="Calibri"/>
+        </w:rPr>
+      </w:pPr>
+    </w:p>
+    <w:p>
+      <w:pPr>
+        <w:spacing w:line="257" w:lineRule="auto"/>
+        <w:rPr>
+          <w:rFonts w:ascii="Calibri" w:eastAsia="Calibri" w:hAnsi="Calibri" w:cs="Calibri"/>
         </w:rPr>
       </w:pPr>
     </w:p>
@@ -495,102 +323,59 @@
           <w:numId w:val="1"/>
         </w:numPr>
         <w:spacing w:line="257" w:lineRule="auto"/>
-        <w:rPr>
-          <w:noProof w:val="0"/>
-          <w:sz w:val="22"/>
-          <w:szCs w:val="22"/>
-          <w:lang w:val="en-US"/>
-        </w:rPr>
-      </w:pPr>
-      <w:r>
-        <w:rPr>
-          <w:rFonts w:ascii="Calibri" w:hAnsi="Calibri" w:eastAsia="Calibri" w:cs="Calibri"/>
-          <w:noProof w:val="0"/>
-          <w:sz w:val="22"/>
-          <w:szCs w:val="22"/>
-          <w:lang w:val="en-US"/>
+      </w:pPr>
+      <w:r>
+        <w:rPr>
+          <w:rFonts w:ascii="Calibri" w:eastAsia="Calibri" w:hAnsi="Calibri" w:cs="Calibri"/>
         </w:rPr>
         <w:t>Key voting system</w:t>
       </w:r>
     </w:p>
     <w:p>
       <w:pPr>
-        <w:pStyle w:val="Normal"/>
-        <w:spacing w:line="257" w:lineRule="auto"/>
-        <w:ind w:left="0"/>
-        <w:rPr>
-          <w:rFonts w:ascii="Calibri" w:hAnsi="Calibri" w:eastAsia="Calibri" w:cs="Calibri"/>
-          <w:noProof w:val="0"/>
-          <w:sz w:val="22"/>
-          <w:szCs w:val="22"/>
-          <w:lang w:val="en-US"/>
-        </w:rPr>
-      </w:pPr>
-      <w:r>
-        <w:rPr>
-          <w:rFonts w:ascii="Calibri" w:hAnsi="Calibri" w:eastAsia="Calibri" w:cs="Calibri"/>
-          <w:noProof w:val="0"/>
-          <w:sz w:val="22"/>
-          <w:szCs w:val="22"/>
-          <w:lang w:val="en-US"/>
-        </w:rPr>
-        <w:t xml:space="preserve">A system that, for a given master key, votes for a list of possible subkeys that are most likely to be part of the given master key in each specific round. Then, </w:t>
-      </w:r>
-      <w:r>
-        <w:rPr>
-          <w:rFonts w:ascii="Calibri" w:hAnsi="Calibri" w:eastAsia="Calibri" w:cs="Calibri"/>
-          <w:noProof w:val="0"/>
-          <w:sz w:val="22"/>
-          <w:szCs w:val="22"/>
-          <w:lang w:val="en-US"/>
-        </w:rPr>
-        <w:t>it</w:t>
-      </w:r>
-      <w:r>
-        <w:rPr>
-          <w:rFonts w:ascii="Calibri" w:hAnsi="Calibri" w:eastAsia="Calibri" w:cs="Calibri"/>
-          <w:noProof w:val="0"/>
-          <w:sz w:val="22"/>
-          <w:szCs w:val="22"/>
-          <w:lang w:val="en-US"/>
-        </w:rPr>
-        <w:t xml:space="preserve"> verifies these lists of subkeys by checking for the existence of the original subkey in each list. The following snapshot shows a simple example of the key voting system on a 3-round S-DES.</w:t>
-      </w:r>
-    </w:p>
-    <w:p>
-      <w:pPr>
-        <w:pStyle w:val="Normal"/>
-        <w:spacing w:line="257" w:lineRule="auto"/>
-        <w:ind w:left="0"/>
-        <w:rPr>
-          <w:rFonts w:ascii="Calibri" w:hAnsi="Calibri" w:eastAsia="Calibri" w:cs="Calibri"/>
-          <w:noProof w:val="0"/>
-          <w:sz w:val="22"/>
-          <w:szCs w:val="22"/>
-          <w:lang w:val="en-US"/>
-        </w:rPr>
-      </w:pPr>
-      <w:r>
+        <w:spacing w:line="257" w:lineRule="auto"/>
+        <w:rPr>
+          <w:rFonts w:ascii="Calibri" w:eastAsia="Calibri" w:hAnsi="Calibri" w:cs="Calibri"/>
+        </w:rPr>
+      </w:pPr>
+      <w:r>
+        <w:rPr>
+          <w:rFonts w:ascii="Calibri" w:eastAsia="Calibri" w:hAnsi="Calibri" w:cs="Calibri"/>
+        </w:rPr>
+        <w:t>A system that, for a given master key, votes for a list of possible subkeys that are most likely to be part of the given master key in each specific round. Then, it verifies these lists of subkeys by checking for the existence of the original subkey in each list. The following snapshot shows a simple example of the key voting system on a 3-round S-DES.</w:t>
+      </w:r>
+    </w:p>
+    <w:p>
+      <w:pPr>
+        <w:spacing w:line="257" w:lineRule="auto"/>
+        <w:rPr>
+          <w:rFonts w:ascii="Calibri" w:eastAsia="Calibri" w:hAnsi="Calibri" w:cs="Calibri"/>
+        </w:rPr>
+      </w:pPr>
+      <w:r>
+        <w:rPr>
+          <w:noProof/>
+        </w:rPr>
         <w:drawing>
-          <wp:inline wp14:editId="169802EC" wp14:anchorId="71D8B904">
+          <wp:inline distT="0" distB="0" distL="0" distR="0" wp14:anchorId="71D8B904" wp14:editId="169802EC">
             <wp:extent cx="5791200" cy="2075795"/>
             <wp:effectExtent l="0" t="0" r="0" b="0"/>
-            <wp:docPr id="1185325552" name="" title=""/>
+            <wp:docPr id="1185325552" name="Picture 1185325552"/>
             <wp:cNvGraphicFramePr>
-              <a:graphicFrameLocks noChangeAspect="1"/>
+              <a:graphicFrameLocks xmlns:a="http://schemas.openxmlformats.org/drawingml/2006/main" noChangeAspect="1"/>
             </wp:cNvGraphicFramePr>
-            <a:graphic>
+            <a:graphic xmlns:a="http://schemas.openxmlformats.org/drawingml/2006/main">
               <a:graphicData uri="http://schemas.openxmlformats.org/drawingml/2006/picture">
-                <pic:pic>
+                <pic:pic xmlns:pic="http://schemas.openxmlformats.org/drawingml/2006/picture">
                   <pic:nvPicPr>
                     <pic:cNvPr id="0" name=""/>
                     <pic:cNvPicPr/>
                   </pic:nvPicPr>
                   <pic:blipFill>
-                    <a:blip r:embed="R209947f81ce8460e">
+                    <a:blip r:embed="rId7">
                       <a:extLst>
-                        <a:ext xmlns:a="http://schemas.openxmlformats.org/drawingml/2006/main" uri="{28A0092B-C50C-407E-A947-70E740481C1C}">
-                          <a14:useLocalDpi val="0"/>
+                        <a:ext uri="{28A0092B-C50C-407E-A947-70E740481C1C}">
+                          <a14:useLocalDpi xmlns:a14="http://schemas.microsoft.com/office/drawing/2010/main" val="0"/>
                         </a:ext>
                       </a:extLst>
                     </a:blip>
@@ -615,33 +400,42 @@
       </w:r>
     </w:p>
     <w:p>
-      <w:pPr>
-        <w:pStyle w:val="Normal"/>
-      </w:pPr>
-      <w:r>
-        <w:rPr/>
+      <w:r>
         <w:t>Figure 3.</w:t>
       </w:r>
     </w:p>
     <w:p>
-      <w:pPr>
-        <w:pStyle w:val="Normal"/>
-      </w:pPr>
-      <w:r>
-        <w:rPr/>
-        <w:t xml:space="preserve">In Fig.3 we notice that the system was able to vote for the round keys of each of the 3 rounds which are 194, 220 and </w:t>
-      </w:r>
-      <w:r>
-        <w:rPr/>
-        <w:t>130 for</w:t>
-      </w:r>
-      <w:r>
-        <w:rPr/>
-        <w:t xml:space="preserve"> rounds 0, 1 and 2 respectively.</w:t>
+      <w:r>
+        <w:t>In Fig.3 we notice that the system was able to vote for the round keys of each of the 3 rounds which are 194, 220 and 130 for rounds 0, 1 and 2 respectively.</w:t>
+      </w:r>
+    </w:p>
+    <w:p>
+      <w:r>
+        <w:t>Further key voting system to test the found round keys to find a single master key was explored and a start to such code is located in the analysis.cpp file. However, it does not have full functionality and has been commented out. Issue</w:t>
+      </w:r>
+      <w:r>
+        <w:t xml:space="preserve"> and errors</w:t>
+      </w:r>
+      <w:r>
+        <w:t xml:space="preserve"> </w:t>
+      </w:r>
+      <w:r>
+        <w:t>occurred</w:t>
+      </w:r>
+      <w:r>
+        <w:t xml:space="preserve"> when </w:t>
+      </w:r>
+      <w:r>
+        <w:t>back tracing through key scheduli</w:t>
+      </w:r>
+      <w:bookmarkStart w:id="0" w:name="_GoBack"/>
+      <w:bookmarkEnd w:id="0"/>
+      <w:r>
+        <w:t xml:space="preserve">ng. </w:t>
       </w:r>
     </w:p>
     <w:sectPr>
-      <w:pgSz w:w="12240" w:h="15840" w:orient="portrait"/>
+      <w:pgSz w:w="12240" w:h="15840"/>
       <w:pgMar w:top="1440" w:right="1440" w:bottom="1440" w:left="1440" w:header="720" w:footer="720" w:gutter="0"/>
       <w:cols w:space="720"/>
       <w:docGrid w:linePitch="360"/>
@@ -651,10 +445,12 @@
 </file>
 
 <file path=word/numbering.xml><?xml version="1.0" encoding="utf-8"?>
-<w:numbering xmlns:w="http://schemas.openxmlformats.org/wordprocessingml/2006/main">
-  <w:abstractNum xmlns:w="http://schemas.openxmlformats.org/wordprocessingml/2006/main" w:abstractNumId="1">
-    <w:multiLevelType xmlns:w="http://schemas.openxmlformats.org/wordprocessingml/2006/main" w:val="hybridMultilevel"/>
-    <w:lvl xmlns:w="http://schemas.openxmlformats.org/wordprocessingml/2006/main" w:ilvl="0">
+<w:numbering xmlns:wpc="http://schemas.microsoft.com/office/word/2010/wordprocessingCanvas" xmlns:mo="http://schemas.microsoft.com/office/mac/office/2008/main" xmlns:mc="http://schemas.openxmlformats.org/markup-compatibility/2006" xmlns:mv="urn:schemas-microsoft-com:mac:vml" xmlns:o="urn:schemas-microsoft-com:office:office" xmlns:r="http://schemas.openxmlformats.org/officeDocument/2006/relationships" xmlns:m="http://schemas.openxmlformats.org/officeDocument/2006/math" xmlns:v="urn:schemas-microsoft-com:vml" xmlns:wp14="http://schemas.microsoft.com/office/word/2010/wordprocessingDrawing" xmlns:wp="http://schemas.openxmlformats.org/drawingml/2006/wordprocessingDrawing" xmlns:w10="urn:schemas-microsoft-com:office:word" xmlns:w="http://schemas.openxmlformats.org/wordprocessingml/2006/main" xmlns:w14="http://schemas.microsoft.com/office/word/2010/wordml" xmlns:w15="http://schemas.microsoft.com/office/word/2012/wordml" xmlns:wpg="http://schemas.microsoft.com/office/word/2010/wordprocessingGroup" xmlns:wpi="http://schemas.microsoft.com/office/word/2010/wordprocessingInk" xmlns:wne="http://schemas.microsoft.com/office/word/2006/wordml" xmlns:wps="http://schemas.microsoft.com/office/word/2010/wordprocessingShape" mc:Ignorable="w14 w15 wp14">
+  <w:abstractNum w:abstractNumId="0">
+    <w:nsid w:val="7BBF1BA6"/>
+    <w:multiLevelType w:val="hybridMultilevel"/>
+    <w:tmpl w:val="D702282A"/>
+    <w:lvl w:ilvl="0" w:tplc="1910BF30">
       <w:start w:val="1"/>
       <w:numFmt w:val="decimal"/>
       <w:lvlText w:val="%1."/>
@@ -663,7 +459,7 @@
         <w:ind w:left="720" w:hanging="360"/>
       </w:pPr>
     </w:lvl>
-    <w:lvl xmlns:w="http://schemas.openxmlformats.org/wordprocessingml/2006/main" w:ilvl="1">
+    <w:lvl w:ilvl="1" w:tplc="1A688E42">
       <w:start w:val="1"/>
       <w:numFmt w:val="lowerLetter"/>
       <w:lvlText w:val="%2."/>
@@ -672,7 +468,7 @@
         <w:ind w:left="1440" w:hanging="360"/>
       </w:pPr>
     </w:lvl>
-    <w:lvl xmlns:w="http://schemas.openxmlformats.org/wordprocessingml/2006/main" w:ilvl="2">
+    <w:lvl w:ilvl="2" w:tplc="E620149C">
       <w:start w:val="1"/>
       <w:numFmt w:val="lowerRoman"/>
       <w:lvlText w:val="%3."/>
@@ -681,7 +477,7 @@
         <w:ind w:left="2160" w:hanging="180"/>
       </w:pPr>
     </w:lvl>
-    <w:lvl xmlns:w="http://schemas.openxmlformats.org/wordprocessingml/2006/main" w:ilvl="3">
+    <w:lvl w:ilvl="3" w:tplc="0F8EF81A">
       <w:start w:val="1"/>
       <w:numFmt w:val="decimal"/>
       <w:lvlText w:val="%4."/>
@@ -690,7 +486,7 @@
         <w:ind w:left="2880" w:hanging="360"/>
       </w:pPr>
     </w:lvl>
-    <w:lvl xmlns:w="http://schemas.openxmlformats.org/wordprocessingml/2006/main" w:ilvl="4">
+    <w:lvl w:ilvl="4" w:tplc="AFF27DC6">
       <w:start w:val="1"/>
       <w:numFmt w:val="lowerLetter"/>
       <w:lvlText w:val="%5."/>
@@ -699,7 +495,7 @@
         <w:ind w:left="3600" w:hanging="360"/>
       </w:pPr>
     </w:lvl>
-    <w:lvl xmlns:w="http://schemas.openxmlformats.org/wordprocessingml/2006/main" w:ilvl="5">
+    <w:lvl w:ilvl="5" w:tplc="88A48CB2">
       <w:start w:val="1"/>
       <w:numFmt w:val="lowerRoman"/>
       <w:lvlText w:val="%6."/>
@@ -708,7 +504,7 @@
         <w:ind w:left="4320" w:hanging="180"/>
       </w:pPr>
     </w:lvl>
-    <w:lvl xmlns:w="http://schemas.openxmlformats.org/wordprocessingml/2006/main" w:ilvl="6">
+    <w:lvl w:ilvl="6" w:tplc="1DFEFF56">
       <w:start w:val="1"/>
       <w:numFmt w:val="decimal"/>
       <w:lvlText w:val="%7."/>
@@ -717,7 +513,7 @@
         <w:ind w:left="5040" w:hanging="360"/>
       </w:pPr>
     </w:lvl>
-    <w:lvl xmlns:w="http://schemas.openxmlformats.org/wordprocessingml/2006/main" w:ilvl="7">
+    <w:lvl w:ilvl="7" w:tplc="0936CC20">
       <w:start w:val="1"/>
       <w:numFmt w:val="lowerLetter"/>
       <w:lvlText w:val="%8."/>
@@ -726,7 +522,7 @@
         <w:ind w:left="5760" w:hanging="360"/>
       </w:pPr>
     </w:lvl>
-    <w:lvl xmlns:w="http://schemas.openxmlformats.org/wordprocessingml/2006/main" w:ilvl="8">
+    <w:lvl w:ilvl="8" w:tplc="9AA889FA">
       <w:start w:val="1"/>
       <w:numFmt w:val="lowerRoman"/>
       <w:lvlText w:val="%9."/>
@@ -737,17 +533,17 @@
     </w:lvl>
   </w:abstractNum>
   <w:num w:numId="1">
-    <w:abstractNumId w:val="1"/>
+    <w:abstractNumId w:val="0"/>
   </w:num>
 </w:numbering>
 </file>
 
 <file path=word/styles.xml><?xml version="1.0" encoding="utf-8"?>
-<w:styles xmlns:wp14="http://schemas.microsoft.com/office/word/2010/wordprocessingDrawing" xmlns:mc="http://schemas.openxmlformats.org/markup-compatibility/2006" xmlns:r="http://schemas.openxmlformats.org/officeDocument/2006/relationships" xmlns:w="http://schemas.openxmlformats.org/wordprocessingml/2006/main" xmlns:w14="http://schemas.microsoft.com/office/word/2010/wordml" xmlns:w15="http://schemas.microsoft.com/office/word/2012/wordml" mc:Ignorable="w14 w15 wp14">
+<w:styles xmlns:mc="http://schemas.openxmlformats.org/markup-compatibility/2006" xmlns:r="http://schemas.openxmlformats.org/officeDocument/2006/relationships" xmlns:w="http://schemas.openxmlformats.org/wordprocessingml/2006/main" xmlns:w14="http://schemas.microsoft.com/office/word/2010/wordml" xmlns:w15="http://schemas.microsoft.com/office/word/2012/wordml" mc:Ignorable="w14 w15">
   <w:docDefaults>
     <w:rPrDefault>
       <w:rPr>
-        <w:rFonts w:asciiTheme="minorHAnsi" w:hAnsiTheme="minorHAnsi" w:eastAsiaTheme="minorHAnsi" w:cstheme="minorBidi"/>
+        <w:rFonts w:asciiTheme="minorHAnsi" w:eastAsiaTheme="minorHAnsi" w:hAnsiTheme="minorHAnsi" w:cstheme="minorBidi"/>
         <w:sz w:val="22"/>
         <w:szCs w:val="22"/>
         <w:lang w:val="en-US" w:eastAsia="en-US" w:bidi="ar-SA"/>
@@ -759,17 +555,17 @@
       </w:pPr>
     </w:pPrDefault>
   </w:docDefaults>
-  <w:latentStyles w:defLockedState="0" w:defUIPriority="99" w:defSemiHidden="0" w:defUnhideWhenUsed="0" w:defQFormat="0" w:count="371">
+  <w:latentStyles w:defLockedState="0" w:defUIPriority="99" w:defSemiHidden="0" w:defUnhideWhenUsed="0" w:defQFormat="0" w:count="382">
     <w:lsdException w:name="Normal" w:uiPriority="0" w:qFormat="1"/>
     <w:lsdException w:name="heading 1" w:uiPriority="9" w:qFormat="1"/>
-    <w:lsdException w:name="heading 2" w:uiPriority="9" w:semiHidden="1" w:unhideWhenUsed="1" w:qFormat="1"/>
-    <w:lsdException w:name="heading 3" w:uiPriority="9" w:semiHidden="1" w:unhideWhenUsed="1" w:qFormat="1"/>
-    <w:lsdException w:name="heading 4" w:uiPriority="9" w:semiHidden="1" w:unhideWhenUsed="1" w:qFormat="1"/>
-    <w:lsdException w:name="heading 5" w:uiPriority="9" w:semiHidden="1" w:unhideWhenUsed="1" w:qFormat="1"/>
-    <w:lsdException w:name="heading 6" w:uiPriority="9" w:semiHidden="1" w:unhideWhenUsed="1" w:qFormat="1"/>
-    <w:lsdException w:name="heading 7" w:uiPriority="9" w:semiHidden="1" w:unhideWhenUsed="1" w:qFormat="1"/>
-    <w:lsdException w:name="heading 8" w:uiPriority="9" w:semiHidden="1" w:unhideWhenUsed="1" w:qFormat="1"/>
-    <w:lsdException w:name="heading 9" w:uiPriority="9" w:semiHidden="1" w:unhideWhenUsed="1" w:qFormat="1"/>
+    <w:lsdException w:name="heading 2" w:semiHidden="1" w:uiPriority="9" w:unhideWhenUsed="1" w:qFormat="1"/>
+    <w:lsdException w:name="heading 3" w:semiHidden="1" w:uiPriority="9" w:unhideWhenUsed="1" w:qFormat="1"/>
+    <w:lsdException w:name="heading 4" w:semiHidden="1" w:uiPriority="9" w:unhideWhenUsed="1" w:qFormat="1"/>
+    <w:lsdException w:name="heading 5" w:semiHidden="1" w:uiPriority="9" w:unhideWhenUsed="1" w:qFormat="1"/>
+    <w:lsdException w:name="heading 6" w:semiHidden="1" w:uiPriority="9" w:unhideWhenUsed="1" w:qFormat="1"/>
+    <w:lsdException w:name="heading 7" w:semiHidden="1" w:uiPriority="9" w:unhideWhenUsed="1" w:qFormat="1"/>
+    <w:lsdException w:name="heading 8" w:semiHidden="1" w:uiPriority="9" w:unhideWhenUsed="1" w:qFormat="1"/>
+    <w:lsdException w:name="heading 9" w:semiHidden="1" w:uiPriority="9" w:unhideWhenUsed="1" w:qFormat="1"/>
     <w:lsdException w:name="index 1" w:semiHidden="1" w:unhideWhenUsed="1"/>
     <w:lsdException w:name="index 2" w:semiHidden="1" w:unhideWhenUsed="1"/>
     <w:lsdException w:name="index 3" w:semiHidden="1" w:unhideWhenUsed="1"/>
@@ -779,22 +575,22 @@
     <w:lsdException w:name="index 7" w:semiHidden="1" w:unhideWhenUsed="1"/>
     <w:lsdException w:name="index 8" w:semiHidden="1" w:unhideWhenUsed="1"/>
     <w:lsdException w:name="index 9" w:semiHidden="1" w:unhideWhenUsed="1"/>
-    <w:lsdException w:name="toc 1" w:uiPriority="39" w:semiHidden="1" w:unhideWhenUsed="1"/>
-    <w:lsdException w:name="toc 2" w:uiPriority="39" w:semiHidden="1" w:unhideWhenUsed="1"/>
-    <w:lsdException w:name="toc 3" w:uiPriority="39" w:semiHidden="1" w:unhideWhenUsed="1"/>
-    <w:lsdException w:name="toc 4" w:uiPriority="39" w:semiHidden="1" w:unhideWhenUsed="1"/>
-    <w:lsdException w:name="toc 5" w:uiPriority="39" w:semiHidden="1" w:unhideWhenUsed="1"/>
-    <w:lsdException w:name="toc 6" w:uiPriority="39" w:semiHidden="1" w:unhideWhenUsed="1"/>
-    <w:lsdException w:name="toc 7" w:uiPriority="39" w:semiHidden="1" w:unhideWhenUsed="1"/>
-    <w:lsdException w:name="toc 8" w:uiPriority="39" w:semiHidden="1" w:unhideWhenUsed="1"/>
-    <w:lsdException w:name="toc 9" w:uiPriority="39" w:semiHidden="1" w:unhideWhenUsed="1"/>
+    <w:lsdException w:name="toc 1" w:semiHidden="1" w:uiPriority="39" w:unhideWhenUsed="1"/>
+    <w:lsdException w:name="toc 2" w:semiHidden="1" w:uiPriority="39" w:unhideWhenUsed="1"/>
+    <w:lsdException w:name="toc 3" w:semiHidden="1" w:uiPriority="39" w:unhideWhenUsed="1"/>
+    <w:lsdException w:name="toc 4" w:semiHidden="1" w:uiPriority="39" w:unhideWhenUsed="1"/>
+    <w:lsdException w:name="toc 5" w:semiHidden="1" w:uiPriority="39" w:unhideWhenUsed="1"/>
+    <w:lsdException w:name="toc 6" w:semiHidden="1" w:uiPriority="39" w:unhideWhenUsed="1"/>
+    <w:lsdException w:name="toc 7" w:semiHidden="1" w:uiPriority="39" w:unhideWhenUsed="1"/>
+    <w:lsdException w:name="toc 8" w:semiHidden="1" w:uiPriority="39" w:unhideWhenUsed="1"/>
+    <w:lsdException w:name="toc 9" w:semiHidden="1" w:uiPriority="39" w:unhideWhenUsed="1"/>
     <w:lsdException w:name="Normal Indent" w:semiHidden="1" w:unhideWhenUsed="1"/>
     <w:lsdException w:name="footnote text" w:semiHidden="1" w:unhideWhenUsed="1"/>
     <w:lsdException w:name="annotation text" w:semiHidden="1" w:unhideWhenUsed="1"/>
     <w:lsdException w:name="header" w:semiHidden="1" w:unhideWhenUsed="1"/>
     <w:lsdException w:name="footer" w:semiHidden="1" w:unhideWhenUsed="1"/>
     <w:lsdException w:name="index heading" w:semiHidden="1" w:unhideWhenUsed="1"/>
-    <w:lsdException w:name="caption" w:uiPriority="35" w:semiHidden="1" w:unhideWhenUsed="1" w:qFormat="1"/>
+    <w:lsdException w:name="caption" w:semiHidden="1" w:uiPriority="35" w:unhideWhenUsed="1" w:qFormat="1"/>
     <w:lsdException w:name="table of figures" w:semiHidden="1" w:unhideWhenUsed="1"/>
     <w:lsdException w:name="envelope address" w:semiHidden="1" w:unhideWhenUsed="1"/>
     <w:lsdException w:name="envelope return" w:semiHidden="1" w:unhideWhenUsed="1"/>
@@ -825,7 +621,7 @@
     <w:lsdException w:name="Title" w:uiPriority="10" w:qFormat="1"/>
     <w:lsdException w:name="Closing" w:semiHidden="1" w:unhideWhenUsed="1"/>
     <w:lsdException w:name="Signature" w:semiHidden="1" w:unhideWhenUsed="1"/>
-    <w:lsdException w:name="Default Paragraph Font" w:uiPriority="1" w:semiHidden="1" w:unhideWhenUsed="1"/>
+    <w:lsdException w:name="Default Paragraph Font" w:semiHidden="1" w:uiPriority="1" w:unhideWhenUsed="1"/>
     <w:lsdException w:name="Body Text" w:semiHidden="1" w:unhideWhenUsed="1"/>
     <w:lsdException w:name="Body Text Indent" w:semiHidden="1" w:unhideWhenUsed="1"/>
     <w:lsdException w:name="List Continue" w:semiHidden="1" w:unhideWhenUsed="1"/>
@@ -865,7 +661,6 @@
     <w:lsdException w:name="HTML Sample" w:semiHidden="1" w:unhideWhenUsed="1"/>
     <w:lsdException w:name="HTML Typewriter" w:semiHidden="1" w:unhideWhenUsed="1"/>
     <w:lsdException w:name="HTML Variable" w:semiHidden="1" w:unhideWhenUsed="1"/>
-    <w:lsdException w:name="Normal Table" w:semiHidden="1" w:unhideWhenUsed="1"/>
     <w:lsdException w:name="annotation subject" w:semiHidden="1" w:unhideWhenUsed="1"/>
     <w:lsdException w:name="No List" w:semiHidden="1" w:unhideWhenUsed="1"/>
     <w:lsdException w:name="Outline List 1" w:semiHidden="1" w:unhideWhenUsed="1"/>
@@ -911,11 +706,9 @@
     <w:lsdException w:name="Table Subtle 1" w:semiHidden="1" w:unhideWhenUsed="1"/>
     <w:lsdException w:name="Table Subtle 2" w:semiHidden="1" w:unhideWhenUsed="1"/>
     <w:lsdException w:name="Table Web 1" w:semiHidden="1" w:unhideWhenUsed="1"/>
-    <w:lsdException w:name="Table Web 2" w:semiHidden="1" w:unhideWhenUsed="1"/>
     <w:lsdException w:name="Table Web 3" w:semiHidden="1" w:unhideWhenUsed="1"/>
     <w:lsdException w:name="Balloon Text" w:semiHidden="1" w:unhideWhenUsed="1"/>
     <w:lsdException w:name="Table Grid" w:uiPriority="39"/>
-    <w:lsdException w:name="Table Theme" w:semiHidden="1" w:unhideWhenUsed="1"/>
     <w:lsdException w:name="Placeholder Text" w:semiHidden="1"/>
     <w:lsdException w:name="No Spacing" w:uiPriority="1" w:qFormat="1"/>
     <w:lsdException w:name="Light Shading" w:uiPriority="60"/>
@@ -1025,8 +818,8 @@
     <w:lsdException w:name="Subtle Reference" w:uiPriority="31" w:qFormat="1"/>
     <w:lsdException w:name="Intense Reference" w:uiPriority="32" w:qFormat="1"/>
     <w:lsdException w:name="Book Title" w:uiPriority="33" w:qFormat="1"/>
-    <w:lsdException w:name="Bibliography" w:uiPriority="37" w:semiHidden="1" w:unhideWhenUsed="1"/>
-    <w:lsdException w:name="TOC Heading" w:uiPriority="39" w:semiHidden="1" w:unhideWhenUsed="1" w:qFormat="1"/>
+    <w:lsdException w:name="Bibliography" w:semiHidden="1" w:uiPriority="37" w:unhideWhenUsed="1"/>
+    <w:lsdException w:name="TOC Heading" w:semiHidden="1" w:uiPriority="39" w:unhideWhenUsed="1" w:qFormat="1"/>
     <w:lsdException w:name="Plain Table 1" w:uiPriority="41"/>
     <w:lsdException w:name="Plain Table 2" w:uiPriority="42"/>
     <w:lsdException w:name="Plain Table 3" w:uiPriority="43"/>
@@ -1131,18 +924,20 @@
     <w:lsdException w:name="List Table 5 Dark Accent 6" w:uiPriority="50"/>
     <w:lsdException w:name="List Table 6 Colorful Accent 6" w:uiPriority="51"/>
     <w:lsdException w:name="List Table 7 Colorful Accent 6" w:uiPriority="52"/>
+    <w:lsdException w:name="Mention" w:semiHidden="1" w:unhideWhenUsed="1"/>
+    <w:lsdException w:name="Smart Hyperlink" w:semiHidden="1" w:unhideWhenUsed="1"/>
   </w:latentStyles>
-  <w:style w:type="paragraph" w:styleId="Normal" w:default="1">
+  <w:style w:type="paragraph" w:default="1" w:styleId="Normal">
     <w:name w:val="Normal"/>
     <w:qFormat/>
   </w:style>
-  <w:style w:type="character" w:styleId="DefaultParagraphFont" w:default="1">
+  <w:style w:type="character" w:default="1" w:styleId="DefaultParagraphFont">
     <w:name w:val="Default Paragraph Font"/>
     <w:uiPriority w:val="1"/>
     <w:semiHidden/>
     <w:unhideWhenUsed/>
   </w:style>
-  <w:style w:type="table" w:styleId="TableNormal" w:default="1">
+  <w:style w:type="table" w:default="1" w:styleId="TableNormal">
     <w:name w:val="Normal Table"/>
     <w:uiPriority w:val="99"/>
     <w:semiHidden/>
@@ -1157,20 +952,20 @@
       </w:tblCellMar>
     </w:tblPr>
   </w:style>
-  <w:style w:type="numbering" w:styleId="NoList" w:default="1">
+  <w:style w:type="numbering" w:default="1" w:styleId="NoList">
     <w:name w:val="No List"/>
     <w:uiPriority w:val="99"/>
     <w:semiHidden/>
     <w:unhideWhenUsed/>
   </w:style>
-  <w:style xmlns:w14="http://schemas.microsoft.com/office/word/2010/wordml" xmlns:mc="http://schemas.openxmlformats.org/markup-compatibility/2006" xmlns:w="http://schemas.openxmlformats.org/wordprocessingml/2006/main" w:type="paragraph" w:styleId="ListParagraph" mc:Ignorable="w14">
-    <w:name xmlns:w="http://schemas.openxmlformats.org/wordprocessingml/2006/main" w:val="List Paragraph"/>
-    <w:basedOn xmlns:w="http://schemas.openxmlformats.org/wordprocessingml/2006/main" w:val="Normal"/>
-    <w:uiPriority xmlns:w="http://schemas.openxmlformats.org/wordprocessingml/2006/main" w:val="34"/>
-    <w:qFormat xmlns:w="http://schemas.openxmlformats.org/wordprocessingml/2006/main"/>
-    <w:pPr xmlns:w="http://schemas.openxmlformats.org/wordprocessingml/2006/main">
-      <w:ind xmlns:w="http://schemas.openxmlformats.org/wordprocessingml/2006/main" w:left="720"/>
-      <w:contextualSpacing xmlns:w="http://schemas.openxmlformats.org/wordprocessingml/2006/main"/>
+  <w:style w:type="paragraph" w:styleId="ListParagraph">
+    <w:name w:val="List Paragraph"/>
+    <w:basedOn w:val="Normal"/>
+    <w:uiPriority w:val="34"/>
+    <w:qFormat/>
+    <w:pPr>
+      <w:ind w:left="720"/>
+      <w:contextualSpacing/>
     </w:pPr>
   </w:style>
 </w:styles>

</xml_diff>